<commit_message>
Final push for module 3 day 3 homework
</commit_message>
<xml_diff>
--- a/Module3/Day3/FinalReport.docx
+++ b/Module3/Day3/FinalReport.docx
@@ -29,7 +29,28 @@
           <w:b/>
           <w:bCs/>
         </w:rPr>
-        <w:t>Module 1 Day 3 Stub Report</w:t>
+        <w:t xml:space="preserve">Module </w:t>
+      </w:r>
+      <w:r>
+        <w:rPr>
+          <w:b/>
+          <w:bCs/>
+        </w:rPr>
+        <w:t xml:space="preserve">3 </w:t>
+      </w:r>
+      <w:r>
+        <w:rPr>
+          <w:b/>
+          <w:bCs/>
+        </w:rPr>
+        <w:t xml:space="preserve">Day 3 </w:t>
+      </w:r>
+      <w:r>
+        <w:rPr>
+          <w:b/>
+          <w:bCs/>
+        </w:rPr>
+        <w:t>Final Report</w:t>
       </w:r>
     </w:p>
     <w:p>
@@ -1181,7 +1202,13 @@
     </w:p>
     <w:p>
       <w:r>
-        <w:t>There are two required arguments to this code, the reads FASTA file and the query FASTA file. The most simple command line call of the program goes as follows:</w:t>
+        <w:t xml:space="preserve">There are two required arguments to this code, the reads FASTA file and the query FASTA file. The </w:t>
+      </w:r>
+      <w:r>
+        <w:t>simplest</w:t>
+      </w:r>
+      <w:r>
+        <w:t xml:space="preserve"> command line call of the program goes as follows:</w:t>
       </w:r>
     </w:p>
     <w:p>
@@ -1315,13 +1342,50 @@
         <w:t xml:space="preserve">default outputs to this program. </w:t>
       </w:r>
       <w:r>
-        <w:t xml:space="preserve">The first is the constructed de Bruijn Graph saved in JSON format </w:t>
-      </w:r>
-      <w:r>
-        <w:rPr>
-          <w:highlight w:val="yellow"/>
-        </w:rPr>
-        <w:t>(citation)</w:t>
+        <w:t>The first is the constructed de Bruijn Graph saved in JSON format</w:t>
+      </w:r>
+      <w:r>
+        <w:fldChar w:fldCharType="begin"/>
+      </w:r>
+      <w:r>
+        <w:instrText xml:space="preserve"> ADDIN ZOTERO_ITEM CSL_CITATION {"citationID":"RAEn58eu","properties":{"formattedCitation":"\\super 5\\nosupersub{}","plainCitation":"5","noteIndex":0},"citationItems":[{"id":340,"uris":["http://zotero.org/users/7058213/items/IDSEWAHA"],"uri":["http://zotero.org/users/7058213/items/IDSEWAHA"],"itemData":{"id":340,"type":"report","language":"en","note":"DOI: 10.17487/rfc7159","number":"RFC7159","page":"RFC7159","publisher":"RFC Editor","source":"DOI.org (Crossref)","title":"The JavaScript Object Notation (JSON) Data Interchange Format","URL":"https://www.rfc-editor.org/info/rfc7159","author":[{"family":"Bray","given":"T."}],"accessed":{"date-parts":[["2021",4,22]]},"issued":{"date-parts":[["2014",3]]}}}],"schema":"https://github.com/citation-style-language/schema/raw/master/csl-citation.json"} </w:instrText>
+      </w:r>
+      <w:r>
+        <w:fldChar w:fldCharType="separate"/>
+      </w:r>
+      <w:r>
+        <w:rPr>
+          <w:rFonts w:ascii="Calibri" w:hAnsi="Calibri" w:cs="Calibri"/>
+          <w:szCs w:val="24"/>
+          <w:vertAlign w:val="superscript"/>
+        </w:rPr>
+        <w:t>5</w:t>
+      </w:r>
+      <w:r>
+        <w:fldChar w:fldCharType="end"/>
+      </w:r>
+      <w:r>
+        <w:t xml:space="preserve"> or a serialized pickle file</w:t>
+      </w:r>
+      <w:r>
+        <w:fldChar w:fldCharType="begin"/>
+      </w:r>
+      <w:r>
+        <w:instrText xml:space="preserve"> ADDIN ZOTERO_ITEM CSL_CITATION {"citationID":"gzaJR4HY","properties":{"formattedCitation":"\\super 6\\nosupersub{}","plainCitation":"6","noteIndex":0},"citationItems":[{"id":342,"uris":["http://zotero.org/users/7058213/items/NS7K89TV"],"uri":["http://zotero.org/users/7058213/items/NS7K89TV"],"itemData":{"id":342,"type":"report","abstract":"Python is an extensible, interpreted, object-oriented programming language. It supports a wide range of applications, from simple text processing scripts to interactive WWW browsers. While the Python Reference Manual describes the exact syntax and semantics of the language, it does not describe the standard library that is distributed with the language, and which greatly enhances its immediate usability. This library contains built-in modules (written in C) that provide access to system functionality such as file I/O that would otherwise be inaccessible to Python programmers, as well as modules written in Python that provide standardized solutions for many problems that occur in everyday programming. Some of these modules are explicitly designed to encourage and enhance the portability of Python programs. This library reference manual documents Python”s standard library, as well as many optional library modules (which may or may not be available, depending on whether the underlying platform supports them and on the configuration choices made at compile time). It also documents the standard types of the language and its built-in functions and exceptions, many of which are not or incompletely documented in the Reference Manual. This manual assumes basic knowledge about the Python language. For an informal introduction to Python, see the Python Tutorial; the Python Reference Manual remains the highest authority on syntactic and semantic questions. Finally, the manual entitled Extending and Embedding the Python Interpreter describes how to add new extensions to Python and how to embed it in other applications.","event-place":"NLD","publisher":"CWI (Centre for Mathematics and Computer Science)","publisher-place":"NLD","title":"Python Library Reference","author":[{"family":"Rossum","given":"Guido"}],"issued":{"date-parts":[["1995"]]}}}],"schema":"https://github.com/citation-style-language/schema/raw/master/csl-citation.json"} </w:instrText>
+      </w:r>
+      <w:r>
+        <w:fldChar w:fldCharType="separate"/>
+      </w:r>
+      <w:r>
+        <w:rPr>
+          <w:rFonts w:ascii="Calibri" w:hAnsi="Calibri" w:cs="Calibri"/>
+          <w:szCs w:val="24"/>
+          <w:vertAlign w:val="superscript"/>
+        </w:rPr>
+        <w:t>6</w:t>
+      </w:r>
+      <w:r>
+        <w:fldChar w:fldCharType="end"/>
       </w:r>
       <w:r>
         <w:t xml:space="preserve"> which can be reused to quickly repeat analysis if desired. </w:t>
@@ -1519,8 +1583,13 @@
           </w:tcPr>
           <w:p>
             <w:r>
-              <w:t>2S43D:08461:04180</w:t>
+              <w:t>2S43</w:t>
             </w:r>
+            <w:proofErr w:type="gramStart"/>
+            <w:r>
+              <w:t>D:08461:04180</w:t>
+            </w:r>
+            <w:proofErr w:type="gramEnd"/>
           </w:p>
         </w:tc>
         <w:tc>
@@ -1584,8 +1653,13 @@
           </w:tcPr>
           <w:p>
             <w:r>
-              <w:t>2S43D:07701:07310</w:t>
+              <w:t>2S43</w:t>
             </w:r>
+            <w:proofErr w:type="gramStart"/>
+            <w:r>
+              <w:t>D:07701:07310</w:t>
+            </w:r>
+            <w:proofErr w:type="gramEnd"/>
           </w:p>
         </w:tc>
         <w:tc>
@@ -1649,8 +1723,13 @@
           </w:tcPr>
           <w:p>
             <w:r>
-              <w:t>2S43D:07489:10315</w:t>
+              <w:t>2S43</w:t>
             </w:r>
+            <w:proofErr w:type="gramStart"/>
+            <w:r>
+              <w:t>D:07489:10315</w:t>
+            </w:r>
+            <w:proofErr w:type="gramEnd"/>
           </w:p>
         </w:tc>
         <w:tc>
@@ -1734,8 +1813,13 @@
           </w:tcPr>
           <w:p>
             <w:r>
-              <w:t>2S43D:04035:14719</w:t>
+              <w:t>2S43</w:t>
             </w:r>
+            <w:proofErr w:type="gramStart"/>
+            <w:r>
+              <w:t>D:04035:14719</w:t>
+            </w:r>
+            <w:proofErr w:type="gramEnd"/>
           </w:p>
         </w:tc>
         <w:tc>
@@ -1947,7 +2031,7 @@
           </w:tcPr>
           <w:p>
             <w:r>
-              <w:t xml:space="preserve">: ending coordinate in sequencing read  </w:t>
+              <w:t xml:space="preserve">: ending coordinate in sequencing read </w:t>
             </w:r>
             <w:proofErr w:type="spellStart"/>
             <w:r>
@@ -2101,13 +2185,27 @@
         <w:t xml:space="preserve">: </w:t>
       </w:r>
       <w:r>
-        <w:t xml:space="preserve">A serialized pickle file </w:t>
-      </w:r>
-      <w:r>
-        <w:rPr>
-          <w:highlight w:val="yellow"/>
-        </w:rPr>
-        <w:t>(citation)</w:t>
+        <w:t>A serialized pickle file</w:t>
+      </w:r>
+      <w:r>
+        <w:fldChar w:fldCharType="begin"/>
+      </w:r>
+      <w:r>
+        <w:instrText xml:space="preserve"> ADDIN ZOTERO_ITEM CSL_CITATION {"citationID":"s8h0LdcF","properties":{"formattedCitation":"\\super 6\\nosupersub{}","plainCitation":"6","noteIndex":0},"citationItems":[{"id":342,"uris":["http://zotero.org/users/7058213/items/NS7K89TV"],"uri":["http://zotero.org/users/7058213/items/NS7K89TV"],"itemData":{"id":342,"type":"report","abstract":"Python is an extensible, interpreted, object-oriented programming language. It supports a wide range of applications, from simple text processing scripts to interactive WWW browsers. While the Python Reference Manual describes the exact syntax and semantics of the language, it does not describe the standard library that is distributed with the language, and which greatly enhances its immediate usability. This library contains built-in modules (written in C) that provide access to system functionality such as file I/O that would otherwise be inaccessible to Python programmers, as well as modules written in Python that provide standardized solutions for many problems that occur in everyday programming. Some of these modules are explicitly designed to encourage and enhance the portability of Python programs. This library reference manual documents Python”s standard library, as well as many optional library modules (which may or may not be available, depending on whether the underlying platform supports them and on the configuration choices made at compile time). It also documents the standard types of the language and its built-in functions and exceptions, many of which are not or incompletely documented in the Reference Manual. This manual assumes basic knowledge about the Python language. For an informal introduction to Python, see the Python Tutorial; the Python Reference Manual remains the highest authority on syntactic and semantic questions. Finally, the manual entitled Extending and Embedding the Python Interpreter describes how to add new extensions to Python and how to embed it in other applications.","event-place":"NLD","publisher":"CWI (Centre for Mathematics and Computer Science)","publisher-place":"NLD","title":"Python Library Reference","author":[{"family":"Rossum","given":"Guido"}],"issued":{"date-parts":[["1995"]]}}}],"schema":"https://github.com/citation-style-language/schema/raw/master/csl-citation.json"} </w:instrText>
+      </w:r>
+      <w:r>
+        <w:fldChar w:fldCharType="separate"/>
+      </w:r>
+      <w:r>
+        <w:rPr>
+          <w:rFonts w:ascii="Calibri" w:hAnsi="Calibri" w:cs="Calibri"/>
+          <w:szCs w:val="24"/>
+          <w:vertAlign w:val="superscript"/>
+        </w:rPr>
+        <w:t>6</w:t>
+      </w:r>
+      <w:r>
+        <w:fldChar w:fldCharType="end"/>
       </w:r>
       <w:r>
         <w:t xml:space="preserve"> </w:t>
@@ -2122,7 +2220,13 @@
         <w:t xml:space="preserve">raph. </w:t>
       </w:r>
       <w:r>
-        <w:t>Will contain “corrected” or “uncorrected” depending if error correction was performed.</w:t>
+        <w:t xml:space="preserve">Will contain “corrected” or “uncorrected” </w:t>
+      </w:r>
+      <w:r>
+        <w:t>depending on</w:t>
+      </w:r>
+      <w:r>
+        <w:t xml:space="preserve"> if error correction was performed.</w:t>
       </w:r>
     </w:p>
     <w:p>
@@ -2453,311 +2557,13 @@
         <w:t xml:space="preserve"> </w:t>
       </w:r>
       <w:r>
-        <w:t xml:space="preserve"> </w:t>
-      </w:r>
-    </w:p>
-    <w:p>
-      <w:r>
-        <w:rPr>
-          <w:highlight w:val="yellow"/>
-        </w:rPr>
-        <w:t>TODO: Make kmer histograms showing before and after for an example dataset.</w:t>
-      </w:r>
-    </w:p>
-    <w:p>
-      <w:r>
-        <w:rPr>
-          <w:noProof/>
-        </w:rPr>
-        <mc:AlternateContent>
-          <mc:Choice Requires="wps">
-            <w:drawing>
-              <wp:anchor distT="0" distB="0" distL="114300" distR="114300" simplePos="0" relativeHeight="251659264" behindDoc="0" locked="0" layoutInCell="1" allowOverlap="1" wp14:anchorId="2DB7067B" wp14:editId="23D80524">
-                <wp:simplePos x="0" y="0"/>
-                <wp:positionH relativeFrom="column">
-                  <wp:posOffset>-7620</wp:posOffset>
-                </wp:positionH>
-                <wp:positionV relativeFrom="paragraph">
-                  <wp:posOffset>27305</wp:posOffset>
-                </wp:positionV>
-                <wp:extent cx="5467350" cy="483870"/>
-                <wp:effectExtent l="0" t="0" r="19050" b="11430"/>
-                <wp:wrapNone/>
-                <wp:docPr id="2" name="Rectangle 2"/>
-                <wp:cNvGraphicFramePr/>
-                <a:graphic xmlns:a="http://schemas.openxmlformats.org/drawingml/2006/main">
-                  <a:graphicData uri="http://schemas.microsoft.com/office/word/2010/wordprocessingShape">
-                    <wps:wsp>
-                      <wps:cNvSpPr/>
-                      <wps:spPr>
-                        <a:xfrm>
-                          <a:off x="0" y="0"/>
-                          <a:ext cx="5467350" cy="483870"/>
-                        </a:xfrm>
-                        <a:prstGeom prst="rect">
-                          <a:avLst/>
-                        </a:prstGeom>
-                      </wps:spPr>
-                      <wps:style>
-                        <a:lnRef idx="2">
-                          <a:schemeClr val="accent1">
-                            <a:shade val="50000"/>
-                          </a:schemeClr>
-                        </a:lnRef>
-                        <a:fillRef idx="1">
-                          <a:schemeClr val="accent1"/>
-                        </a:fillRef>
-                        <a:effectRef idx="0">
-                          <a:schemeClr val="accent1"/>
-                        </a:effectRef>
-                        <a:fontRef idx="minor">
-                          <a:schemeClr val="lt1"/>
-                        </a:fontRef>
-                      </wps:style>
-                      <wps:bodyPr rot="0" spcFirstLastPara="0" vertOverflow="overflow" horzOverflow="overflow" vert="horz" wrap="square" lIns="91440" tIns="45720" rIns="91440" bIns="45720" numCol="1" spcCol="0" rtlCol="0" fromWordArt="0" anchor="ctr" anchorCtr="0" forceAA="0" compatLnSpc="1">
-                        <a:prstTxWarp prst="textNoShape">
-                          <a:avLst/>
-                        </a:prstTxWarp>
-                        <a:noAutofit/>
-                      </wps:bodyPr>
-                    </wps:wsp>
-                  </a:graphicData>
-                </a:graphic>
-              </wp:anchor>
-            </w:drawing>
-          </mc:Choice>
-          <mc:Fallback>
-            <w:pict>
-              <v:rect w14:anchorId="0B4422D6" id="Rectangle 2" o:spid="_x0000_s1026" style="position:absolute;margin-left:-.6pt;margin-top:2.15pt;width:430.5pt;height:38.1pt;z-index:251659264;visibility:visible;mso-wrap-style:square;mso-wrap-distance-left:9pt;mso-wrap-distance-top:0;mso-wrap-distance-right:9pt;mso-wrap-distance-bottom:0;mso-position-horizontal:absolute;mso-position-horizontal-relative:text;mso-position-vertical:absolute;mso-position-vertical-relative:text;v-text-anchor:middle" o:gfxdata="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" fillcolor="#4472c4 [3204]" strokecolor="#1f3763 [1604]" strokeweight="1pt"/>
-            </w:pict>
-          </mc:Fallback>
-        </mc:AlternateContent>
-      </w:r>
-    </w:p>
-    <w:p/>
-    <w:p>
-      <w:r>
-        <w:t xml:space="preserve">This approach is simplistic </w:t>
-      </w:r>
-      <w:r>
-        <w:t>and makes numerous assumptions</w:t>
-      </w:r>
-      <w:r>
-        <w:t xml:space="preserve"> about error correction. Further </w:t>
-      </w:r>
-      <w:r>
-        <w:t xml:space="preserve">directions </w:t>
-      </w:r>
-      <w:r>
-        <w:t>and</w:t>
-      </w:r>
-      <w:r>
-        <w:t xml:space="preserve"> more </w:t>
-      </w:r>
-      <w:r>
-        <w:t xml:space="preserve">robust implementations are discussed in the </w:t>
-      </w:r>
-      <w:r>
-        <w:rPr>
-          <w:i/>
-          <w:iCs/>
-        </w:rPr>
-        <w:t>Future Directions</w:t>
-      </w:r>
-      <w:r>
-        <w:t xml:space="preserve"> section of this report.</w:t>
-      </w:r>
-    </w:p>
-    <w:p>
-      <w:pPr>
-        <w:rPr>
-          <w:b/>
-          <w:bCs/>
-        </w:rPr>
-      </w:pPr>
-      <w:r>
-        <w:rPr>
-          <w:b/>
-          <w:bCs/>
-        </w:rPr>
-        <w:t xml:space="preserve">Algorithm </w:t>
-      </w:r>
-      <w:r>
-        <w:rPr>
-          <w:b/>
-          <w:bCs/>
-        </w:rPr>
-        <w:t>2</w:t>
-      </w:r>
-      <w:r>
-        <w:rPr>
-          <w:b/>
-          <w:bCs/>
-        </w:rPr>
-        <w:t>:</w:t>
-      </w:r>
-      <w:r>
-        <w:rPr>
-          <w:i/>
-          <w:iCs/>
-        </w:rPr>
-        <w:t xml:space="preserve"> </w:t>
-      </w:r>
-      <w:r>
-        <w:rPr>
-          <w:b/>
-          <w:bCs/>
-          <w:i/>
-          <w:iCs/>
-        </w:rPr>
-        <w:t xml:space="preserve">Create directed </w:t>
-      </w:r>
-      <w:r>
-        <w:rPr>
-          <w:b/>
-          <w:bCs/>
-          <w:i/>
-          <w:iCs/>
-        </w:rPr>
-        <w:t>de Bruijn multigraph</w:t>
-      </w:r>
-      <w:r>
-        <w:rPr>
-          <w:b/>
-          <w:bCs/>
-          <w:i/>
-          <w:iCs/>
-        </w:rPr>
-        <w:t>.</w:t>
-      </w:r>
-    </w:p>
-    <w:p>
-      <w:r>
-        <w:t>After kmer creati</w:t>
-      </w:r>
-      <w:r>
-        <w:t>on</w:t>
-      </w:r>
-      <w:r>
-        <w:t xml:space="preserve"> and error correction, the directed de Bruijn multigraph (DBG) is created.</w:t>
-      </w:r>
-      <w:r>
-        <w:t xml:space="preserve"> To construct the DBG</w:t>
-      </w:r>
-      <w:r>
-        <w:t xml:space="preserve"> </w:t>
-      </w:r>
-      <w:r>
-        <w:t>e</w:t>
-      </w:r>
-      <w:r>
-        <w:t xml:space="preserve">ach kmer is split into its prefix and suffix, called a k-1 mer. </w:t>
-      </w:r>
-      <w:r>
-        <w:t xml:space="preserve">A </w:t>
-      </w:r>
-      <w:r>
-        <w:t xml:space="preserve">new node </w:t>
-      </w:r>
-      <w:r>
-        <w:t xml:space="preserve">in the graph </w:t>
-      </w:r>
-      <w:r>
-        <w:t xml:space="preserve">is created </w:t>
-      </w:r>
-      <w:r>
-        <w:t>for each k-1 mer and an edge is drawn between the</w:t>
-      </w:r>
-      <w:r>
-        <w:t xml:space="preserve"> prefix</w:t>
-      </w:r>
-      <w:r>
-        <w:t xml:space="preserve"> k-1 mer </w:t>
-      </w:r>
-      <w:r>
-        <w:t xml:space="preserve">and suffix k-1 mer </w:t>
-      </w:r>
-      <w:r>
-        <w:t xml:space="preserve">nodes with a degree equal to the degree of the kmer as determined by </w:t>
-      </w:r>
-      <w:r>
-        <w:rPr>
-          <w:b/>
-          <w:bCs/>
-        </w:rPr>
-        <w:t>Algorithm 1</w:t>
-      </w:r>
-      <w:r>
-        <w:t>.</w:t>
-      </w:r>
-      <w:r>
-        <w:t xml:space="preserve"> In this algorithm each edge is actually drawn as two edges, one edge pointing forwards from the prefix k-1 mer to the suffix k-1 mer and another edge pointing </w:t>
-      </w:r>
-      <w:r>
-        <w:t xml:space="preserve">backwards </w:t>
-      </w:r>
-      <w:r>
-        <w:t xml:space="preserve">from the suffix k-1 mer to the </w:t>
-      </w:r>
-      <w:r>
-        <w:t>prefix k-1 mer</w:t>
-      </w:r>
-      <w:r>
-        <w:t>, creating a bidirectional linked list.</w:t>
-      </w:r>
-      <w:r>
-        <w:t xml:space="preserve"> </w:t>
-      </w:r>
-      <w:r>
-        <w:t xml:space="preserve">This implementation removes the need to rebuild the graph when creating a contig in </w:t>
-      </w:r>
-      <w:r>
-        <w:rPr>
-          <w:b/>
-          <w:bCs/>
-        </w:rPr>
-        <w:t>Algorithm 4.</w:t>
-      </w:r>
-      <w:r>
-        <w:t xml:space="preserve"> </w:t>
-      </w:r>
-      <w:r>
-        <w:t xml:space="preserve">An example of the construction of a de </w:t>
-      </w:r>
-      <w:r>
-        <w:t>Bruijn</w:t>
-      </w:r>
-      <w:r>
-        <w:t xml:space="preserve"> graph using a simple string can be seen below</w:t>
-      </w:r>
-      <w:r>
-        <w:t xml:space="preserve"> (graphic credits to Dr. Ben Langmead</w:t>
-      </w:r>
-      <w:r>
-        <w:fldChar w:fldCharType="begin"/>
-      </w:r>
-      <w:r>
-        <w:instrText xml:space="preserve"> ADDIN ZOTERO_ITEM CSL_CITATION {"citationID":"HvNYgMMw","properties":{"formattedCitation":"\\super 5\\nosupersub{}","plainCitation":"5","noteIndex":0},"citationItems":[{"id":216,"uris":["http://zotero.org/users/7058213/items/HTCCA9IF"],"uri":["http://zotero.org/users/7058213/items/HTCCA9IF"],"itemData":{"id":216,"type":"speech","event-place":"http://www.langmead-lab.org/teaching-materials/#compgen","genre":"Online Resource","publisher-place":"http://www.langmead-lab.org/teaching-materials/#compgen","title":"De Bruijn Graph assembly","URL":"https://www.cs.jhu.edu/~langmea/resources/lecture_notes/assembly_dbg.pdf","author":[{"family":"Langmead","given":"Ben"}],"accessed":{"date-parts":[["2021",2,1]]}}}],"schema":"https://github.com/citation-style-language/schema/raw/master/csl-citation.json"} </w:instrText>
-      </w:r>
-      <w:r>
-        <w:fldChar w:fldCharType="separate"/>
-      </w:r>
-      <w:r>
-        <w:rPr>
-          <w:rFonts w:ascii="Calibri" w:hAnsi="Calibri" w:cs="Calibri"/>
-          <w:szCs w:val="24"/>
-          <w:vertAlign w:val="superscript"/>
-        </w:rPr>
-        <w:t>5</w:t>
-      </w:r>
-      <w:r>
-        <w:fldChar w:fldCharType="end"/>
-      </w:r>
-      <w:r>
-        <w:t>)</w:t>
-      </w:r>
-      <w:r>
-        <w:t xml:space="preserve">: </w:t>
+        <w:t>An example of how this effective this algorithm can be in a simulated dataset can be seen in Figure 1 below (reproduced from Dr. Ben Langmead</w:t>
+      </w:r>
+      <w:r>
+        <w:t>’s online materials</w:t>
+      </w:r>
+      <w:r>
+        <w:t xml:space="preserve">). </w:t>
       </w:r>
     </w:p>
     <w:p>
@@ -2766,15 +2572,11 @@
         <w:jc w:val="center"/>
       </w:pPr>
       <w:r>
-        <w:rPr>
-          <w:noProof/>
-        </w:rPr>
-        <w:lastRenderedPageBreak/>
         <w:drawing>
-          <wp:inline distT="0" distB="0" distL="0" distR="0" wp14:anchorId="3F43CC8A" wp14:editId="729661CD">
-            <wp:extent cx="4998720" cy="3419566"/>
-            <wp:effectExtent l="0" t="0" r="0" b="9525"/>
-            <wp:docPr id="1" name="Picture 1"/>
+          <wp:inline distT="0" distB="0" distL="0" distR="0" wp14:anchorId="005CAA56" wp14:editId="06C08D6B">
+            <wp:extent cx="4960620" cy="2928674"/>
+            <wp:effectExtent l="0" t="0" r="0" b="5080"/>
+            <wp:docPr id="3" name="Picture 3"/>
             <wp:cNvGraphicFramePr>
               <a:graphicFrameLocks xmlns:a="http://schemas.openxmlformats.org/drawingml/2006/main" noChangeAspect="1"/>
             </wp:cNvGraphicFramePr>
@@ -2794,6 +2596,329 @@
                   <pic:spPr>
                     <a:xfrm>
                       <a:off x="0" y="0"/>
+                      <a:ext cx="4975649" cy="2937547"/>
+                    </a:xfrm>
+                    <a:prstGeom prst="rect">
+                      <a:avLst/>
+                    </a:prstGeom>
+                  </pic:spPr>
+                </pic:pic>
+              </a:graphicData>
+            </a:graphic>
+          </wp:inline>
+        </w:drawing>
+      </w:r>
+    </w:p>
+    <w:p>
+      <w:pPr>
+        <w:pStyle w:val="Caption"/>
+      </w:pPr>
+      <w:r>
+        <w:t xml:space="preserve">Figure </w:t>
+      </w:r>
+      <w:fldSimple w:instr=" SEQ Figure \* ARABIC ">
+        <w:r>
+          <w:rPr>
+            <w:noProof/>
+          </w:rPr>
+          <w:t>1</w:t>
+        </w:r>
+      </w:fldSimple>
+      <w:r>
+        <w:t xml:space="preserve">: </w:t>
+      </w:r>
+      <w:r>
+        <w:t>(Reproduced from:</w:t>
+      </w:r>
+      <w:r>
+        <w:t xml:space="preserve"> Ben Langmead</w:t>
+      </w:r>
+      <w:r>
+        <w:fldChar w:fldCharType="begin"/>
+      </w:r>
+      <w:r>
+        <w:instrText xml:space="preserve"> ADDIN ZOTERO_ITEM CSL_CITATION {"citationID":"ouXrsLKz","properties":{"formattedCitation":"\\super 7\\nosupersub{}","plainCitation":"7","noteIndex":0},"citationItems":[{"id":216,"uris":["http://zotero.org/users/7058213/items/HTCCA9IF"],"uri":["http://zotero.org/users/7058213/items/HTCCA9IF"],"itemData":{"id":216,"type":"speech","event-place":"http://www.langmead-lab.org/teaching-materials/#compgen","genre":"Online Resource","publisher-place":"http://www.langmead-lab.org/teaching-materials/#compgen","title":"De Bruijn Graph assembly","URL":"https://www.cs.jhu.edu/~langmea/resources/lecture_notes/assembly_dbg.pdf","author":[{"family":"Langmead","given":"Ben"}],"accessed":{"date-parts":[["2021",2,1]]}}}],"schema":"https://github.com/citation-style-language/schema/raw/master/csl-citation.json"} </w:instrText>
+      </w:r>
+      <w:r>
+        <w:fldChar w:fldCharType="separate"/>
+      </w:r>
+      <w:r>
+        <w:rPr>
+          <w:rFonts w:ascii="Calibri" w:hAnsi="Calibri" w:cs="Calibri"/>
+          <w:szCs w:val="24"/>
+          <w:vertAlign w:val="superscript"/>
+        </w:rPr>
+        <w:t>7</w:t>
+      </w:r>
+      <w:r>
+        <w:fldChar w:fldCharType="end"/>
+      </w:r>
+      <w:r>
+        <w:t>)</w:t>
+      </w:r>
+      <w:r>
+        <w:t xml:space="preserve"> Example of error correction algorithm as implemented by Algorithm 1.</w:t>
+      </w:r>
+    </w:p>
+    <w:p>
+      <w:r>
+        <w:t xml:space="preserve">This approach is simplistic </w:t>
+      </w:r>
+      <w:r>
+        <w:t>and makes numerous assumptions</w:t>
+      </w:r>
+      <w:r>
+        <w:t xml:space="preserve"> about error correction. Further </w:t>
+      </w:r>
+      <w:r>
+        <w:t xml:space="preserve">directions </w:t>
+      </w:r>
+      <w:r>
+        <w:t>and</w:t>
+      </w:r>
+      <w:r>
+        <w:t xml:space="preserve"> more </w:t>
+      </w:r>
+      <w:r>
+        <w:t xml:space="preserve">robust implementations are discussed in the </w:t>
+      </w:r>
+      <w:r>
+        <w:rPr>
+          <w:i/>
+          <w:iCs/>
+        </w:rPr>
+        <w:t>Future Directions</w:t>
+      </w:r>
+      <w:r>
+        <w:t xml:space="preserve"> section of this report.</w:t>
+      </w:r>
+    </w:p>
+    <w:p>
+      <w:pPr>
+        <w:rPr>
+          <w:b/>
+          <w:bCs/>
+        </w:rPr>
+      </w:pPr>
+      <w:r>
+        <w:rPr>
+          <w:b/>
+          <w:bCs/>
+        </w:rPr>
+        <w:lastRenderedPageBreak/>
+        <w:t xml:space="preserve">Algorithm </w:t>
+      </w:r>
+      <w:r>
+        <w:rPr>
+          <w:b/>
+          <w:bCs/>
+        </w:rPr>
+        <w:t>2</w:t>
+      </w:r>
+      <w:r>
+        <w:rPr>
+          <w:b/>
+          <w:bCs/>
+        </w:rPr>
+        <w:t>:</w:t>
+      </w:r>
+      <w:r>
+        <w:rPr>
+          <w:i/>
+          <w:iCs/>
+        </w:rPr>
+        <w:t xml:space="preserve"> </w:t>
+      </w:r>
+      <w:r>
+        <w:rPr>
+          <w:b/>
+          <w:bCs/>
+          <w:i/>
+          <w:iCs/>
+        </w:rPr>
+        <w:t xml:space="preserve">Create directed </w:t>
+      </w:r>
+      <w:r>
+        <w:rPr>
+          <w:b/>
+          <w:bCs/>
+          <w:i/>
+          <w:iCs/>
+        </w:rPr>
+        <w:t>de Bruijn multigraph</w:t>
+      </w:r>
+      <w:r>
+        <w:rPr>
+          <w:b/>
+          <w:bCs/>
+          <w:i/>
+          <w:iCs/>
+        </w:rPr>
+        <w:t>.</w:t>
+      </w:r>
+    </w:p>
+    <w:p>
+      <w:r>
+        <w:t>After kmer creati</w:t>
+      </w:r>
+      <w:r>
+        <w:t>on</w:t>
+      </w:r>
+      <w:r>
+        <w:t xml:space="preserve"> and error correction, the directed de Bruijn multigraph (DBG) is created.</w:t>
+      </w:r>
+      <w:r>
+        <w:t xml:space="preserve"> To construct the DBG</w:t>
+      </w:r>
+      <w:r>
+        <w:t xml:space="preserve"> </w:t>
+      </w:r>
+      <w:r>
+        <w:t>e</w:t>
+      </w:r>
+      <w:r>
+        <w:t xml:space="preserve">ach kmer is split into its prefix and suffix, called a k-1 mer. </w:t>
+      </w:r>
+      <w:r>
+        <w:t xml:space="preserve">A </w:t>
+      </w:r>
+      <w:r>
+        <w:t xml:space="preserve">new node </w:t>
+      </w:r>
+      <w:r>
+        <w:t xml:space="preserve">in the graph </w:t>
+      </w:r>
+      <w:r>
+        <w:t xml:space="preserve">is created </w:t>
+      </w:r>
+      <w:r>
+        <w:t>for each k-1 mer and an edge is drawn between the</w:t>
+      </w:r>
+      <w:r>
+        <w:t xml:space="preserve"> prefix</w:t>
+      </w:r>
+      <w:r>
+        <w:t xml:space="preserve"> k-1 mer </w:t>
+      </w:r>
+      <w:r>
+        <w:t xml:space="preserve">and suffix k-1 mer </w:t>
+      </w:r>
+      <w:r>
+        <w:t xml:space="preserve">nodes with a degree equal to the degree of the kmer as determined by </w:t>
+      </w:r>
+      <w:r>
+        <w:rPr>
+          <w:b/>
+          <w:bCs/>
+        </w:rPr>
+        <w:t>Algorithm 1</w:t>
+      </w:r>
+      <w:r>
+        <w:t>.</w:t>
+      </w:r>
+      <w:r>
+        <w:t xml:space="preserve"> In this algorithm each edge is actually drawn as two edges, one edge pointing forwards from the prefix k-1 mer to the suffix k-1 mer and another edge pointing </w:t>
+      </w:r>
+      <w:r>
+        <w:t xml:space="preserve">backwards </w:t>
+      </w:r>
+      <w:r>
+        <w:t xml:space="preserve">from the suffix k-1 mer to the </w:t>
+      </w:r>
+      <w:r>
+        <w:t>prefix k-1 mer</w:t>
+      </w:r>
+      <w:r>
+        <w:t>, creating a bidirectional linked list.</w:t>
+      </w:r>
+      <w:r>
+        <w:t xml:space="preserve"> </w:t>
+      </w:r>
+      <w:r>
+        <w:t xml:space="preserve">This implementation removes the need to rebuild the graph when creating a contig in </w:t>
+      </w:r>
+      <w:r>
+        <w:rPr>
+          <w:b/>
+          <w:bCs/>
+        </w:rPr>
+        <w:t>Algorithm 4.</w:t>
+      </w:r>
+      <w:r>
+        <w:t xml:space="preserve"> </w:t>
+      </w:r>
+      <w:r>
+        <w:t xml:space="preserve">An example of the construction of a de </w:t>
+      </w:r>
+      <w:r>
+        <w:t>Bruijn</w:t>
+      </w:r>
+      <w:r>
+        <w:t xml:space="preserve"> graph using a simple string can be seen below</w:t>
+      </w:r>
+      <w:r>
+        <w:t xml:space="preserve"> (graphic credits to Dr. Ben Langmead</w:t>
+      </w:r>
+      <w:r>
+        <w:fldChar w:fldCharType="begin"/>
+      </w:r>
+      <w:r>
+        <w:instrText xml:space="preserve"> ADDIN ZOTERO_ITEM CSL_CITATION {"citationID":"HvNYgMMw","properties":{"formattedCitation":"\\super 7\\nosupersub{}","plainCitation":"7","noteIndex":0},"citationItems":[{"id":216,"uris":["http://zotero.org/users/7058213/items/HTCCA9IF"],"uri":["http://zotero.org/users/7058213/items/HTCCA9IF"],"itemData":{"id":216,"type":"speech","event-place":"http://www.langmead-lab.org/teaching-materials/#compgen","genre":"Online Resource","publisher-place":"http://www.langmead-lab.org/teaching-materials/#compgen","title":"De Bruijn Graph assembly","URL":"https://www.cs.jhu.edu/~langmea/resources/lecture_notes/assembly_dbg.pdf","author":[{"family":"Langmead","given":"Ben"}],"accessed":{"date-parts":[["2021",2,1]]}}}],"schema":"https://github.com/citation-style-language/schema/raw/master/csl-citation.json"} </w:instrText>
+      </w:r>
+      <w:r>
+        <w:fldChar w:fldCharType="separate"/>
+      </w:r>
+      <w:r>
+        <w:rPr>
+          <w:rFonts w:ascii="Calibri" w:hAnsi="Calibri" w:cs="Calibri"/>
+          <w:szCs w:val="24"/>
+          <w:vertAlign w:val="superscript"/>
+        </w:rPr>
+        <w:t>7</w:t>
+      </w:r>
+      <w:r>
+        <w:fldChar w:fldCharType="end"/>
+      </w:r>
+      <w:r>
+        <w:t>)</w:t>
+      </w:r>
+      <w:r>
+        <w:t xml:space="preserve">: </w:t>
+      </w:r>
+    </w:p>
+    <w:p>
+      <w:pPr>
+        <w:keepNext/>
+        <w:jc w:val="center"/>
+      </w:pPr>
+      <w:r>
+        <w:rPr>
+          <w:noProof/>
+        </w:rPr>
+        <w:drawing>
+          <wp:inline distT="0" distB="0" distL="0" distR="0" wp14:anchorId="3F43CC8A" wp14:editId="729661CD">
+            <wp:extent cx="4998720" cy="3419566"/>
+            <wp:effectExtent l="0" t="0" r="0" b="9525"/>
+            <wp:docPr id="1" name="Picture 1"/>
+            <wp:cNvGraphicFramePr>
+              <a:graphicFrameLocks xmlns:a="http://schemas.openxmlformats.org/drawingml/2006/main" noChangeAspect="1"/>
+            </wp:cNvGraphicFramePr>
+            <a:graphic xmlns:a="http://schemas.openxmlformats.org/drawingml/2006/main">
+              <a:graphicData uri="http://schemas.openxmlformats.org/drawingml/2006/picture">
+                <pic:pic xmlns:pic="http://schemas.openxmlformats.org/drawingml/2006/picture">
+                  <pic:nvPicPr>
+                    <pic:cNvPr id="1" name=""/>
+                    <pic:cNvPicPr/>
+                  </pic:nvPicPr>
+                  <pic:blipFill>
+                    <a:blip r:embed="rId7"/>
+                    <a:stretch>
+                      <a:fillRect/>
+                    </a:stretch>
+                  </pic:blipFill>
+                  <pic:spPr>
+                    <a:xfrm>
+                      <a:off x="0" y="0"/>
                       <a:ext cx="5070413" cy="3468610"/>
                     </a:xfrm>
                     <a:prstGeom prst="rect">
@@ -2816,40 +2941,22 @@
         <w:t xml:space="preserve">Figure </w:t>
       </w:r>
       <w:r>
+        <w:t>2</w:t>
+      </w:r>
+      <w:r>
+        <w:t xml:space="preserve">: Construction of a de </w:t>
+      </w:r>
+      <w:r>
+        <w:t>Bruijn</w:t>
+      </w:r>
+      <w:r>
+        <w:t xml:space="preserve"> graph reproduced from slides created by Dr. Ben Langmead</w:t>
+      </w:r>
+      <w:r>
         <w:fldChar w:fldCharType="begin"/>
       </w:r>
       <w:r>
-        <w:instrText xml:space="preserve"> SEQ Figure \* ARABIC </w:instrText>
-      </w:r>
-      <w:r>
-        <w:fldChar w:fldCharType="separate"/>
-      </w:r>
-      <w:r>
-        <w:rPr>
-          <w:noProof/>
-        </w:rPr>
-        <w:t>1</w:t>
-      </w:r>
-      <w:r>
-        <w:rPr>
-          <w:noProof/>
-        </w:rPr>
-        <w:fldChar w:fldCharType="end"/>
-      </w:r>
-      <w:r>
-        <w:t xml:space="preserve">: Construction of a de </w:t>
-      </w:r>
-      <w:r>
-        <w:t>Bruijn</w:t>
-      </w:r>
-      <w:r>
-        <w:t xml:space="preserve"> graph reproduced from slides created by Dr. Ben Langmead</w:t>
-      </w:r>
-      <w:r>
-        <w:fldChar w:fldCharType="begin"/>
-      </w:r>
-      <w:r>
-        <w:instrText xml:space="preserve"> ADDIN ZOTERO_ITEM CSL_CITATION {"citationID":"DtmolRBa","properties":{"formattedCitation":"\\super 5\\nosupersub{}","plainCitation":"5","noteIndex":0},"citationItems":[{"id":216,"uris":["http://zotero.org/users/7058213/items/HTCCA9IF"],"uri":["http://zotero.org/users/7058213/items/HTCCA9IF"],"itemData":{"id":216,"type":"speech","event-place":"http://www.langmead-lab.org/teaching-materials/#compgen","genre":"Online Resource","publisher-place":"http://www.langmead-lab.org/teaching-materials/#compgen","title":"De Bruijn Graph assembly","URL":"https://www.cs.jhu.edu/~langmea/resources/lecture_notes/assembly_dbg.pdf","author":[{"family":"Langmead","given":"Ben"}],"accessed":{"date-parts":[["2021",2,1]]}}}],"schema":"https://github.com/citation-style-language/schema/raw/master/csl-citation.json"} </w:instrText>
+        <w:instrText xml:space="preserve"> ADDIN ZOTERO_ITEM CSL_CITATION {"citationID":"DtmolRBa","properties":{"formattedCitation":"\\super 7\\nosupersub{}","plainCitation":"7","noteIndex":0},"citationItems":[{"id":216,"uris":["http://zotero.org/users/7058213/items/HTCCA9IF"],"uri":["http://zotero.org/users/7058213/items/HTCCA9IF"],"itemData":{"id":216,"type":"speech","event-place":"http://www.langmead-lab.org/teaching-materials/#compgen","genre":"Online Resource","publisher-place":"http://www.langmead-lab.org/teaching-materials/#compgen","title":"De Bruijn Graph assembly","URL":"https://www.cs.jhu.edu/~langmea/resources/lecture_notes/assembly_dbg.pdf","author":[{"family":"Langmead","given":"Ben"}],"accessed":{"date-parts":[["2021",2,1]]}}}],"schema":"https://github.com/citation-style-language/schema/raw/master/csl-citation.json"} </w:instrText>
       </w:r>
       <w:r>
         <w:fldChar w:fldCharType="separate"/>
@@ -2860,7 +2967,7 @@
           <w:szCs w:val="24"/>
           <w:vertAlign w:val="superscript"/>
         </w:rPr>
-        <w:t>5</w:t>
+        <w:t>7</w:t>
       </w:r>
       <w:r>
         <w:fldChar w:fldCharType="end"/>
@@ -2917,7 +3024,7 @@
         <w:fldChar w:fldCharType="begin"/>
       </w:r>
       <w:r>
-        <w:instrText xml:space="preserve"> ADDIN ZOTERO_ITEM CSL_CITATION {"citationID":"ScDxihEE","properties":{"formattedCitation":"\\super 6\\nosupersub{}","plainCitation":"6","noteIndex":0},"citationItems":[{"id":197,"uris":["http://zotero.org/users/7058213/items/CETWKJTE"],"uri":["http://zotero.org/users/7058213/items/CETWKJTE"],"itemData":{"id":197,"type":"article-journal","container-title":"Nature Biotechnology","DOI":"10.1038/nbt.2023","ISSN":"1546-1696","issue":"11","journalAbbreviation":"Nat Biotechnol","language":"eng","note":"PMID: 22068540\nPMCID: PMC5531759","page":"987-991","source":"PubMed","title":"How to apply de Bruijn graphs to genome assembly","volume":"29","author":[{"family":"Compeau","given":"Phillip E. C."},{"family":"Pevzner","given":"Pavel A."},{"family":"Tesler","given":"Glenn"}],"issued":{"date-parts":[["2011",11,8]]}}}],"schema":"https://github.com/citation-style-language/schema/raw/master/csl-citation.json"} </w:instrText>
+        <w:instrText xml:space="preserve"> ADDIN ZOTERO_ITEM CSL_CITATION {"citationID":"ScDxihEE","properties":{"formattedCitation":"\\super 8\\nosupersub{}","plainCitation":"8","noteIndex":0},"citationItems":[{"id":197,"uris":["http://zotero.org/users/7058213/items/CETWKJTE"],"uri":["http://zotero.org/users/7058213/items/CETWKJTE"],"itemData":{"id":197,"type":"article-journal","container-title":"Nature Biotechnology","DOI":"10.1038/nbt.2023","ISSN":"1546-1696","issue":"11","journalAbbreviation":"Nat Biotechnol","language":"eng","note":"PMID: 22068540\nPMCID: PMC5531759","page":"987-991","source":"PubMed","title":"How to apply de Bruijn graphs to genome assembly","volume":"29","author":[{"family":"Compeau","given":"Phillip E. C."},{"family":"Pevzner","given":"Pavel A."},{"family":"Tesler","given":"Glenn"}],"issued":{"date-parts":[["2011",11,8]]}}}],"schema":"https://github.com/citation-style-language/schema/raw/master/csl-citation.json"} </w:instrText>
       </w:r>
       <w:r>
         <w:fldChar w:fldCharType="separate"/>
@@ -2928,7 +3035,7 @@
           <w:szCs w:val="24"/>
           <w:vertAlign w:val="superscript"/>
         </w:rPr>
-        <w:t>6</w:t>
+        <w:t>8</w:t>
       </w:r>
       <w:r>
         <w:fldChar w:fldCharType="end"/>
@@ -3040,7 +3147,15 @@
         <w:t>next: [</w:t>
       </w:r>
       <w:r>
-        <w:t>“A”,”A”,”A”,”C”,”C”,”T”</w:t>
+        <w:t>“A”</w:t>
+      </w:r>
+      <w:proofErr w:type="gramStart"/>
+      <w:r>
+        <w:t>,”A</w:t>
+      </w:r>
+      <w:proofErr w:type="gramEnd"/>
+      <w:r>
+        <w:t>”,”A”,”C”,”C”,”T”</w:t>
       </w:r>
       <w:r>
         <w:t>]</w:t>
@@ -3058,7 +3173,15 @@
         <w:t>previous: [</w:t>
       </w:r>
       <w:r>
-        <w:t>“C,”C”,”C”,”T”,”T”</w:t>
+        <w:t>“C,”C”,”C”</w:t>
+      </w:r>
+      <w:proofErr w:type="gramStart"/>
+      <w:r>
+        <w:t>,”T</w:t>
+      </w:r>
+      <w:proofErr w:type="gramEnd"/>
+      <w:r>
+        <w:t>”,”T”</w:t>
       </w:r>
       <w:r>
         <w:t>]</w:t>
@@ -3066,6 +3189,7 @@
     </w:p>
     <w:p>
       <w:r>
+        <w:lastRenderedPageBreak/>
         <w:tab/>
         <w:t>}</w:t>
       </w:r>
@@ -3194,73 +3318,92 @@
       <w:r>
         <w:rPr>
           <w:rFonts w:eastAsiaTheme="minorEastAsia"/>
-          <w:highlight w:val="yellow"/>
-        </w:rPr>
-        <w:t xml:space="preserve">For </w:t>
+        </w:rPr>
+        <w:t xml:space="preserve">For example, </w:t>
       </w:r>
       <w:r>
         <w:rPr>
           <w:rFonts w:eastAsiaTheme="minorEastAsia"/>
-          <w:highlight w:val="yellow"/>
-        </w:rPr>
-        <w:lastRenderedPageBreak/>
-        <w:t xml:space="preserve">example, </w:t>
-      </w:r>
+        </w:rPr>
+        <w:t xml:space="preserve">with a </w:t>
+      </w:r>
+      <w:proofErr w:type="spellStart"/>
       <w:r>
         <w:rPr>
           <w:rFonts w:eastAsiaTheme="minorEastAsia"/>
-          <w:highlight w:val="yellow"/>
-        </w:rPr>
-        <w:t xml:space="preserve">with a </w:t>
-      </w:r>
-      <w:proofErr w:type="spellStart"/>
+        </w:rPr>
+        <w:t>kmersize</w:t>
+      </w:r>
+      <w:proofErr w:type="spellEnd"/>
       <w:r>
         <w:rPr>
           <w:rFonts w:eastAsiaTheme="minorEastAsia"/>
-          <w:highlight w:val="yellow"/>
-        </w:rPr>
-        <w:t>kmersize</w:t>
-      </w:r>
-      <w:proofErr w:type="spellEnd"/>
+        </w:rPr>
+        <w:t xml:space="preserve"> of </w:t>
+      </w:r>
       <w:r>
         <w:rPr>
           <w:rFonts w:eastAsiaTheme="minorEastAsia"/>
-          <w:highlight w:val="yellow"/>
-        </w:rPr>
-        <w:t xml:space="preserve"> of </w:t>
+        </w:rPr>
+        <w:t>22</w:t>
       </w:r>
       <w:r>
         <w:rPr>
           <w:rFonts w:eastAsiaTheme="minorEastAsia"/>
-          <w:highlight w:val="yellow"/>
-        </w:rPr>
-        <w:t>22</w:t>
+        </w:rPr>
+        <w:t xml:space="preserve"> there are </w:t>
       </w:r>
       <w:r>
         <w:rPr>
           <w:rFonts w:eastAsiaTheme="minorEastAsia"/>
-          <w:highlight w:val="yellow"/>
-        </w:rPr>
-        <w:t xml:space="preserve"> there are E edges within the resulting DBG and </w:t>
+        </w:rPr>
+        <w:t>6</w:t>
       </w:r>
       <w:r>
         <w:rPr>
           <w:rFonts w:eastAsiaTheme="minorEastAsia"/>
-          <w:highlight w:val="yellow"/>
+        </w:rPr>
+        <w:t>,</w:t>
+      </w:r>
+      <w:r>
+        <w:rPr>
+          <w:rFonts w:eastAsiaTheme="minorEastAsia"/>
+        </w:rPr>
+        <w:t>746</w:t>
+      </w:r>
+      <w:r>
+        <w:rPr>
+          <w:rFonts w:eastAsiaTheme="minorEastAsia"/>
+        </w:rPr>
+        <w:t>,</w:t>
+      </w:r>
+      <w:r>
+        <w:rPr>
+          <w:rFonts w:eastAsiaTheme="minorEastAsia"/>
+        </w:rPr>
+        <w:t>014</w:t>
+      </w:r>
+      <w:r>
+        <w:rPr>
+          <w:rFonts w:eastAsiaTheme="minorEastAsia"/>
+        </w:rPr>
+        <w:t xml:space="preserve"> edges within the resulting DBG and </w:t>
+      </w:r>
+      <w:r>
+        <w:rPr>
+          <w:rFonts w:eastAsiaTheme="minorEastAsia"/>
         </w:rPr>
         <w:t>602,446</w:t>
       </w:r>
       <w:r>
         <w:rPr>
           <w:rFonts w:eastAsiaTheme="minorEastAsia"/>
-          <w:highlight w:val="yellow"/>
         </w:rPr>
         <w:t xml:space="preserve"> unique nodes</w:t>
       </w:r>
       <w:r>
         <w:rPr>
           <w:rFonts w:eastAsiaTheme="minorEastAsia"/>
-          <w:highlight w:val="yellow"/>
         </w:rPr>
         <w:t xml:space="preserve"> after performing algorithms 1 and 2.</w:t>
       </w:r>
@@ -3268,7 +3411,21 @@
         <w:rPr>
           <w:rFonts w:eastAsiaTheme="minorEastAsia"/>
         </w:rPr>
-        <w:t xml:space="preserve"> </w:t>
+        <w:t xml:space="preserve"> Note: the </w:t>
+      </w:r>
+      <w:proofErr w:type="gramStart"/>
+      <w:r>
+        <w:rPr>
+          <w:rFonts w:eastAsiaTheme="minorEastAsia"/>
+        </w:rPr>
+        <w:t>amount</w:t>
+      </w:r>
+      <w:proofErr w:type="gramEnd"/>
+      <w:r>
+        <w:rPr>
+          <w:rFonts w:eastAsiaTheme="minorEastAsia"/>
+        </w:rPr>
+        <w:t xml:space="preserve"> of edges in our final graph is less than that of the above equation because we are removing entire kmers with low degrees in Algorithm 1.</w:t>
       </w:r>
     </w:p>
     <w:p>
@@ -3349,10 +3506,12 @@
         <w:t xml:space="preserve">list, we remove the edge from the </w:t>
       </w:r>
       <w:proofErr w:type="spellStart"/>
+      <w:proofErr w:type="gramStart"/>
       <w:r>
         <w:t>node.next</w:t>
       </w:r>
       <w:proofErr w:type="spellEnd"/>
+      <w:proofErr w:type="gramEnd"/>
       <w:r>
         <w:t xml:space="preserve"> list and we also remove the </w:t>
       </w:r>
@@ -3410,6 +3569,7 @@
         <w:t xml:space="preserve">s we move along, we check if the node associated with the next k-1 mer in the sequence exists in the </w:t>
       </w:r>
       <w:proofErr w:type="spellStart"/>
+      <w:proofErr w:type="gramStart"/>
       <w:r>
         <w:t>n</w:t>
       </w:r>
@@ -3417,6 +3577,7 @@
         <w:t>ode.next</w:t>
       </w:r>
       <w:proofErr w:type="spellEnd"/>
+      <w:proofErr w:type="gramEnd"/>
       <w:r>
         <w:t xml:space="preserve"> attribute of the </w:t>
       </w:r>
@@ -3657,6 +3818,7 @@
         <w:t xml:space="preserve"> </w:t>
       </w:r>
       <w:proofErr w:type="spellStart"/>
+      <w:proofErr w:type="gramStart"/>
       <w:r>
         <w:rPr>
           <w:rFonts w:cstheme="minorHAnsi"/>
@@ -3664,6 +3826,7 @@
         <w:t>node.next</w:t>
       </w:r>
       <w:proofErr w:type="spellEnd"/>
+      <w:proofErr w:type="gramEnd"/>
       <w:r>
         <w:rPr>
           <w:rFonts w:cstheme="minorHAnsi"/>
@@ -3671,6 +3834,7 @@
         <w:t xml:space="preserve"> is equal to zero. Then, the exact same algorithm is repeated in the “reverse” direction. Because we have a bidirectional linked list, the implementation of this reversal of direction simply requires us to change “</w:t>
       </w:r>
       <w:proofErr w:type="spellStart"/>
+      <w:proofErr w:type="gramStart"/>
       <w:r>
         <w:rPr>
           <w:rFonts w:cstheme="minorHAnsi"/>
@@ -3678,6 +3842,7 @@
         <w:t>node.next</w:t>
       </w:r>
       <w:proofErr w:type="spellEnd"/>
+      <w:proofErr w:type="gramEnd"/>
       <w:r>
         <w:rPr>
           <w:rFonts w:cstheme="minorHAnsi"/>
@@ -3721,9 +3886,17 @@
         <w:rPr>
           <w:rFonts w:cstheme="minorHAnsi"/>
         </w:rPr>
-        <w:t>next_node.previous</w:t>
+        <w:t>next_</w:t>
+      </w:r>
+      <w:proofErr w:type="gramStart"/>
+      <w:r>
+        <w:rPr>
+          <w:rFonts w:cstheme="minorHAnsi"/>
+        </w:rPr>
+        <w:t>node.previous</w:t>
       </w:r>
       <w:proofErr w:type="spellEnd"/>
+      <w:proofErr w:type="gramEnd"/>
       <w:r>
         <w:rPr>
           <w:rFonts w:cstheme="minorHAnsi"/>
@@ -3753,6 +3926,7 @@
         <w:rPr>
           <w:rFonts w:cstheme="minorHAnsi"/>
         </w:rPr>
+        <w:lastRenderedPageBreak/>
         <w:t xml:space="preserve">This algorithm is a form of non-exhaustive depth first search, meaning it only finds one path through the graph, </w:t>
       </w:r>
       <w:r>
@@ -3819,7 +3993,21 @@
         <w:rPr>
           <w:rFonts w:cstheme="minorHAnsi"/>
         </w:rPr>
-        <w:t xml:space="preserve">Therefore, this algorithm is repeated N times in order to create N paths that are all possible contigs. The longest contig from the list of N is the “winning” contig and will be reported. </w:t>
+        <w:t xml:space="preserve">Therefore, this algorithm is repeated N times in order to create N paths that are all possible contigs. The longest contig from the list of </w:t>
+      </w:r>
+      <w:proofErr w:type="gramStart"/>
+      <w:r>
+        <w:rPr>
+          <w:rFonts w:cstheme="minorHAnsi"/>
+        </w:rPr>
+        <w:t>N</w:t>
+      </w:r>
+      <w:proofErr w:type="gramEnd"/>
+      <w:r>
+        <w:rPr>
+          <w:rFonts w:cstheme="minorHAnsi"/>
+        </w:rPr>
+        <w:t xml:space="preserve"> is the “winning” contig and will be reported. </w:t>
       </w:r>
     </w:p>
     <w:p>
@@ -3904,14 +4092,7 @@
         <w:rPr>
           <w:rFonts w:cstheme="minorHAnsi"/>
         </w:rPr>
-        <w:t xml:space="preserve">To find where our reads contribute to the winning contig, we loop through each read and search for the read string within our contig, which is identical to searching for a </w:t>
-      </w:r>
-      <w:r>
-        <w:rPr>
-          <w:rFonts w:cstheme="minorHAnsi"/>
-        </w:rPr>
-        <w:lastRenderedPageBreak/>
-        <w:t>substring within a string</w:t>
+        <w:t>To find where our reads contribute to the winning contig, we loop through each read and search for the read string within our contig, which is identical to searching for a substring within a string</w:t>
       </w:r>
       <w:r>
         <w:rPr>
@@ -4027,7 +4208,7 @@
         <w:fldChar w:fldCharType="begin"/>
       </w:r>
       <w:r>
-        <w:instrText xml:space="preserve"> ADDIN ZOTERO_ITEM CSL_CITATION {"citationID":"MECDVds5","properties":{"formattedCitation":"\\super 7\\nosupersub{}","plainCitation":"7","noteIndex":0},"citationItems":[{"id":222,"uris":["http://zotero.org/users/7058213/items/BY8RDN7S"],"uri":["http://zotero.org/users/7058213/items/BY8RDN7S"],"itemData":{"id":222,"type":"article-journal","abstract":"The lion's share of bacteria in various environments cannot be cloned in the laboratory and thus cannot be sequenced using existing technologies. A major goal of single-cell genomics is to complement gene-centric metagenomic data with whole-genome assemblies of uncultivated organisms. Assembly of single-cell data is challenging because of highly non-uniform read coverage as well as elevated levels of sequencing errors and chimeric reads. We describe SPAdes, a new assembler for both single-cell and standard (multicell) assembly, and demonstrate that it improves on the recently released E+V-SC assembler (specialized for single-cell data) and on popular assemblers Velvet and SoapDeNovo (for multicell data). SPAdes generates single-cell assemblies, providing information about genomes of uncultivatable bacteria that vastly exceeds what may be obtained via traditional metagenomics studies. SPAdes is available online ( http://bioinf.spbau.ru/spades ). It is distributed as open source software.","container-title":"Journal of Computational Biology: A Journal of Computational Molecular Cell Biology","DOI":"10.1089/cmb.2012.0021","ISSN":"1557-8666","issue":"5","journalAbbreviation":"J Comput Biol","language":"eng","note":"PMID: 22506599\nPMCID: PMC3342519","page":"455-477","source":"PubMed","title":"SPAdes: a new genome assembly algorithm and its applications to single-cell sequencing","title-short":"SPAdes","volume":"19","author":[{"family":"Bankevich","given":"Anton"},{"family":"Nurk","given":"Sergey"},{"family":"Antipov","given":"Dmitry"},{"family":"Gurevich","given":"Alexey A."},{"family":"Dvorkin","given":"Mikhail"},{"family":"Kulikov","given":"Alexander S."},{"family":"Lesin","given":"Valery M."},{"family":"Nikolenko","given":"Sergey I."},{"family":"Pham","given":"Son"},{"family":"Prjibelski","given":"Andrey D."},{"family":"Pyshkin","given":"Alexey V."},{"family":"Sirotkin","given":"Alexander V."},{"family":"Vyahhi","given":"Nikolay"},{"family":"Tesler","given":"Glenn"},{"family":"Alekseyev","given":"Max A."},{"family":"Pevzner","given":"Pavel A."}],"issued":{"date-parts":[["2012",5]]}}}],"schema":"https://github.com/citation-style-language/schema/raw/master/csl-citation.json"} </w:instrText>
+        <w:instrText xml:space="preserve"> ADDIN ZOTERO_ITEM CSL_CITATION {"citationID":"MECDVds5","properties":{"formattedCitation":"\\super 9\\nosupersub{}","plainCitation":"9","noteIndex":0},"citationItems":[{"id":222,"uris":["http://zotero.org/users/7058213/items/BY8RDN7S"],"uri":["http://zotero.org/users/7058213/items/BY8RDN7S"],"itemData":{"id":222,"type":"article-journal","abstract":"The lion's share of bacteria in various environments cannot be cloned in the laboratory and thus cannot be sequenced using existing technologies. A major goal of single-cell genomics is to complement gene-centric metagenomic data with whole-genome assemblies of uncultivated organisms. Assembly of single-cell data is challenging because of highly non-uniform read coverage as well as elevated levels of sequencing errors and chimeric reads. We describe SPAdes, a new assembler for both single-cell and standard (multicell) assembly, and demonstrate that it improves on the recently released E+V-SC assembler (specialized for single-cell data) and on popular assemblers Velvet and SoapDeNovo (for multicell data). SPAdes generates single-cell assemblies, providing information about genomes of uncultivatable bacteria that vastly exceeds what may be obtained via traditional metagenomics studies. SPAdes is available online ( http://bioinf.spbau.ru/spades ). It is distributed as open source software.","container-title":"Journal of Computational Biology: A Journal of Computational Molecular Cell Biology","DOI":"10.1089/cmb.2012.0021","ISSN":"1557-8666","issue":"5","journalAbbreviation":"J Comput Biol","language":"eng","note":"PMID: 22506599\nPMCID: PMC3342519","page":"455-477","source":"PubMed","title":"SPAdes: a new genome assembly algorithm and its applications to single-cell sequencing","title-short":"SPAdes","volume":"19","author":[{"family":"Bankevich","given":"Anton"},{"family":"Nurk","given":"Sergey"},{"family":"Antipov","given":"Dmitry"},{"family":"Gurevich","given":"Alexey A."},{"family":"Dvorkin","given":"Mikhail"},{"family":"Kulikov","given":"Alexander S."},{"family":"Lesin","given":"Valery M."},{"family":"Nikolenko","given":"Sergey I."},{"family":"Pham","given":"Son"},{"family":"Prjibelski","given":"Andrey D."},{"family":"Pyshkin","given":"Alexey V."},{"family":"Sirotkin","given":"Alexander V."},{"family":"Vyahhi","given":"Nikolay"},{"family":"Tesler","given":"Glenn"},{"family":"Alekseyev","given":"Max A."},{"family":"Pevzner","given":"Pavel A."}],"issued":{"date-parts":[["2012",5]]}}}],"schema":"https://github.com/citation-style-language/schema/raw/master/csl-citation.json"} </w:instrText>
       </w:r>
       <w:r>
         <w:fldChar w:fldCharType="separate"/>
@@ -4038,7 +4219,7 @@
           <w:szCs w:val="24"/>
           <w:vertAlign w:val="superscript"/>
         </w:rPr>
-        <w:t>7</w:t>
+        <w:t>9</w:t>
       </w:r>
       <w:r>
         <w:fldChar w:fldCharType="end"/>
@@ -4202,21 +4383,33 @@
         <w:t xml:space="preserve"> </w:t>
       </w:r>
       <w:r>
-        <w:t xml:space="preserve">a </w:t>
-      </w:r>
-      <w:proofErr w:type="spellStart"/>
-      <w:r>
-        <w:t>multisized</w:t>
-      </w:r>
-      <w:proofErr w:type="spellEnd"/>
-      <w:r>
-        <w:t xml:space="preserve"> de Bruijn graph, as is implemented in Spades </w:t>
-      </w:r>
-      <w:r>
-        <w:rPr>
-          <w:highlight w:val="yellow"/>
-        </w:rPr>
-        <w:t>(citation)</w:t>
+        <w:t>a multisized de Bruijn graph, as is implemented in S</w:t>
+      </w:r>
+      <w:r>
+        <w:t>P</w:t>
+      </w:r>
+      <w:r>
+        <w:t>ades</w:t>
+      </w:r>
+      <w:r>
+        <w:fldChar w:fldCharType="begin"/>
+      </w:r>
+      <w:r>
+        <w:instrText xml:space="preserve"> ADDIN ZOTERO_ITEM CSL_CITATION {"citationID":"zy0WInuX","properties":{"formattedCitation":"\\super 9\\nosupersub{}","plainCitation":"9","noteIndex":0},"citationItems":[{"id":222,"uris":["http://zotero.org/users/7058213/items/BY8RDN7S"],"uri":["http://zotero.org/users/7058213/items/BY8RDN7S"],"itemData":{"id":222,"type":"article-journal","abstract":"The lion's share of bacteria in various environments cannot be cloned in the laboratory and thus cannot be sequenced using existing technologies. A major goal of single-cell genomics is to complement gene-centric metagenomic data with whole-genome assemblies of uncultivated organisms. Assembly of single-cell data is challenging because of highly non-uniform read coverage as well as elevated levels of sequencing errors and chimeric reads. We describe SPAdes, a new assembler for both single-cell and standard (multicell) assembly, and demonstrate that it improves on the recently released E+V-SC assembler (specialized for single-cell data) and on popular assemblers Velvet and SoapDeNovo (for multicell data). SPAdes generates single-cell assemblies, providing information about genomes of uncultivatable bacteria that vastly exceeds what may be obtained via traditional metagenomics studies. SPAdes is available online ( http://bioinf.spbau.ru/spades ). It is distributed as open source software.","container-title":"Journal of Computational Biology: A Journal of Computational Molecular Cell Biology","DOI":"10.1089/cmb.2012.0021","ISSN":"1557-8666","issue":"5","journalAbbreviation":"J Comput Biol","language":"eng","note":"PMID: 22506599\nPMCID: PMC3342519","page":"455-477","source":"PubMed","title":"SPAdes: a new genome assembly algorithm and its applications to single-cell sequencing","title-short":"SPAdes","volume":"19","author":[{"family":"Bankevich","given":"Anton"},{"family":"Nurk","given":"Sergey"},{"family":"Antipov","given":"Dmitry"},{"family":"Gurevich","given":"Alexey A."},{"family":"Dvorkin","given":"Mikhail"},{"family":"Kulikov","given":"Alexander S."},{"family":"Lesin","given":"Valery M."},{"family":"Nikolenko","given":"Sergey I."},{"family":"Pham","given":"Son"},{"family":"Prjibelski","given":"Andrey D."},{"family":"Pyshkin","given":"Alexey V."},{"family":"Sirotkin","given":"Alexander V."},{"family":"Vyahhi","given":"Nikolay"},{"family":"Tesler","given":"Glenn"},{"family":"Alekseyev","given":"Max A."},{"family":"Pevzner","given":"Pavel A."}],"issued":{"date-parts":[["2012",5]]}}}],"schema":"https://github.com/citation-style-language/schema/raw/master/csl-citation.json"} </w:instrText>
+      </w:r>
+      <w:r>
+        <w:fldChar w:fldCharType="separate"/>
+      </w:r>
+      <w:r>
+        <w:rPr>
+          <w:rFonts w:ascii="Calibri" w:hAnsi="Calibri" w:cs="Calibri"/>
+          <w:szCs w:val="24"/>
+          <w:vertAlign w:val="superscript"/>
+        </w:rPr>
+        <w:t>9</w:t>
+      </w:r>
+      <w:r>
+        <w:fldChar w:fldCharType="end"/>
       </w:r>
       <w:r>
         <w:t xml:space="preserve">. </w:t>
@@ -4240,13 +4433,27 @@
         <w:t xml:space="preserve">Another example is called graph simplification </w:t>
       </w:r>
       <w:r>
-        <w:t xml:space="preserve">and is implemented in another popular assembler named Velvet </w:t>
-      </w:r>
-      <w:r>
-        <w:rPr>
-          <w:highlight w:val="yellow"/>
-        </w:rPr>
-        <w:t>(citation)</w:t>
+        <w:t>and is implemented in another popular assembler named Velvet</w:t>
+      </w:r>
+      <w:r>
+        <w:fldChar w:fldCharType="begin"/>
+      </w:r>
+      <w:r>
+        <w:instrText xml:space="preserve"> ADDIN ZOTERO_ITEM CSL_CITATION {"citationID":"QIw0QIH3","properties":{"formattedCitation":"\\super 10\\nosupersub{}","plainCitation":"10","noteIndex":0},"citationItems":[{"id":343,"uris":["http://zotero.org/users/7058213/items/6Y7IZX6T"],"uri":["http://zotero.org/users/7058213/items/6Y7IZX6T"],"itemData":{"id":343,"type":"article-journal","abstract":"We have developed a new set of algorithms, collectively called \"Velvet,\" to manipulate de Bruijn graphs for genomic sequence assembly. A de Bruijn graph is a compact representation based on short words (k-mers) that is ideal for high coverage, very short read (25-50 bp) data sets. Applying Velvet to very short reads and paired-ends information only, one can produce contigs of significant length, up to 50-kb N50 length in simulations of prokaryotic data and 3-kb N50 on simulated mammalian BACs. When applied to real Solexa data sets without read pairs, Velvet generated contigs of approximately 8 kb in a prokaryote and 2 kb in a mammalian BAC, in close agreement with our simulated results without read-pair information. Velvet represents a new approach to assembly that can leverage very short reads in combination with read pairs to produce useful assemblies.","container-title":"Genome Research","DOI":"10.1101/gr.074492.107","ISSN":"1088-9051","issue":"5","journalAbbreviation":"Genome Res","language":"eng","note":"PMID: 18349386\nPMCID: PMC2336801","page":"821-829","source":"PubMed","title":"Velvet: algorithms for de novo short read assembly using de Bruijn graphs","title-short":"Velvet","volume":"18","author":[{"family":"Zerbino","given":"Daniel R."},{"family":"Birney","given":"Ewan"}],"issued":{"date-parts":[["2008",5]]}}}],"schema":"https://github.com/citation-style-language/schema/raw/master/csl-citation.json"} </w:instrText>
+      </w:r>
+      <w:r>
+        <w:fldChar w:fldCharType="separate"/>
+      </w:r>
+      <w:r>
+        <w:rPr>
+          <w:rFonts w:ascii="Calibri" w:hAnsi="Calibri" w:cs="Calibri"/>
+          <w:szCs w:val="24"/>
+          <w:vertAlign w:val="superscript"/>
+        </w:rPr>
+        <w:t>10</w:t>
+      </w:r>
+      <w:r>
+        <w:fldChar w:fldCharType="end"/>
       </w:r>
       <w:r>
         <w:t xml:space="preserve">. Simplification </w:t>
@@ -4625,7 +4832,13 @@
         <w:t xml:space="preserve">proposed question appropriately. </w:t>
       </w:r>
       <w:r>
-        <w:t xml:space="preserve">That being said, I have found numerous ways in which this program can be improved, expanded upon, and re written. I would like to discuss a few of the key choices </w:t>
+        <w:t xml:space="preserve">That being said, I have found </w:t>
+      </w:r>
+      <w:r>
+        <w:t xml:space="preserve">a few </w:t>
+      </w:r>
+      <w:r>
+        <w:t xml:space="preserve">ways in which this program can be improved, expanded upon, and re written. I would like to discuss a few of the key choices </w:t>
       </w:r>
       <w:r>
         <w:t>of the current implementation and ways the program could be improved with future work.</w:t>
@@ -4778,136 +4991,208 @@
         <w:t xml:space="preserve">make sense. </w:t>
       </w:r>
     </w:p>
-    <w:p/>
-    <w:p>
-      <w:r>
-        <w:br w:type="page"/>
-      </w:r>
-    </w:p>
-    <w:p>
-      <w:pPr>
-        <w:rPr>
-          <w:b/>
-          <w:bCs/>
-        </w:rPr>
-      </w:pPr>
-      <w:r>
-        <w:rPr>
-          <w:b/>
-          <w:bCs/>
-        </w:rPr>
+    <w:p>
+      <w:r>
+        <w:t>A popular feature that both SPades and Velvet de Bruijn graph assemblers share is their use of multisized nodes.</w:t>
+      </w:r>
+      <w:r>
+        <w:t xml:space="preserve"> The</w:t>
+      </w:r>
+      <w:r>
+        <w:t xml:space="preserve"> </w:t>
+      </w:r>
+      <w:r>
+        <w:t xml:space="preserve">SPades </w:t>
+      </w:r>
+      <w:r>
+        <w:t>program implements</w:t>
+      </w:r>
+      <w:r>
+        <w:t xml:space="preserve"> this feature explicitly</w:t>
+      </w:r>
+      <w:r>
+        <w:t xml:space="preserve"> as means </w:t>
+      </w:r>
+      <w:r>
+        <w:t xml:space="preserve">to mitigate the tradeoffs of using smaller or larger kmer sizes. </w:t>
+      </w:r>
+      <w:r>
+        <w:t xml:space="preserve">Velvet </w:t>
+      </w:r>
+      <w:r>
+        <w:t xml:space="preserve">instead creates a multisized graph as a consequence of graph simplification by taking large sections of linearly connected blocks and condensing them without any loss of information. </w:t>
+      </w:r>
+      <w:r>
+        <w:t xml:space="preserve">These strategies are </w:t>
+      </w:r>
+      <w:proofErr w:type="gramStart"/>
+      <w:r>
+        <w:t>two fold</w:t>
+      </w:r>
+      <w:proofErr w:type="gramEnd"/>
+      <w:r>
+        <w:t xml:space="preserve">—they not only are algorithmically advantageous for creating accurate contigs, </w:t>
+      </w:r>
+      <w:proofErr w:type="spellStart"/>
+      <w:r>
+        <w:t>multisizing</w:t>
+      </w:r>
+      <w:proofErr w:type="spellEnd"/>
+      <w:r>
+        <w:t xml:space="preserve"> also reduces the number of nodes in the graph, making it more feasible to store in memory. </w:t>
+      </w:r>
+      <w:r>
+        <w:t>Therefore, i</w:t>
+      </w:r>
+      <w:r>
+        <w:t xml:space="preserve">mplementation of these algorithms into the program </w:t>
+      </w:r>
+      <w:r>
+        <w:t xml:space="preserve">produced for this </w:t>
+      </w:r>
+      <w:r>
+        <w:t xml:space="preserve">assignment would </w:t>
+      </w:r>
+      <w:r>
+        <w:t>greatly improve performance, both in accuracy</w:t>
+      </w:r>
+      <w:r>
+        <w:t xml:space="preserve"> </w:t>
+      </w:r>
+      <w:r>
+        <w:t>and speed.</w:t>
+      </w:r>
+    </w:p>
+    <w:p>
+      <w:r>
         <w:lastRenderedPageBreak/>
-        <w:t>Future Directions</w:t>
-      </w:r>
-    </w:p>
-    <w:p>
-      <w:r>
-        <w:t xml:space="preserve">There are numerous different areas that could be improved upon </w:t>
-      </w:r>
-      <w:r>
-        <w:t xml:space="preserve">in this program based on the limitations, assumptions, and </w:t>
-      </w:r>
-      <w:r>
-        <w:t xml:space="preserve">design choices that were made. </w:t>
-      </w:r>
-      <w:r>
-        <w:t xml:space="preserve">Perhaps the most pertinent </w:t>
-      </w:r>
-      <w:r>
-        <w:t xml:space="preserve">to the accuracy of the program lies within the error correction of the kmers, as seen in Algorithm 1. </w:t>
-      </w:r>
-      <w:r>
-        <w:t>The approach this program takes is quite simple: define a threshold and remove any kmer that is below that threshold, correcting wherever possible to another kmer within a Hamming distance of 2 that is above the threshold</w:t>
+        <w:t xml:space="preserve">One final future direction is the consideration of ambiguous </w:t>
+      </w:r>
+      <w:r>
+        <w:t xml:space="preserve">reads, or “N” within the </w:t>
+      </w:r>
+      <w:r>
+        <w:t>query or read data</w:t>
       </w:r>
       <w:r>
         <w:t xml:space="preserve">. </w:t>
       </w:r>
       <w:r>
-        <w:t xml:space="preserve">This strategy effectively prunes the </w:t>
-      </w:r>
-      <w:r>
-        <w:t xml:space="preserve">graph </w:t>
-      </w:r>
-      <w:r>
-        <w:t>quite aggressively, saving on computational time and space for further algorithms.</w:t>
+        <w:t xml:space="preserve">These placeholders are used when the sequencer </w:t>
+      </w:r>
+      <w:r>
+        <w:t>reads two or more peaks</w:t>
+      </w:r>
+      <w:r>
+        <w:t xml:space="preserve"> while sequencing and is unable to determine which is the correct nucleotide in that position.</w:t>
       </w:r>
       <w:r>
         <w:t xml:space="preserve"> </w:t>
       </w:r>
       <w:r>
-        <w:t xml:space="preserve">Furthermore, it is reasonable to </w:t>
-      </w:r>
-      <w:r>
-        <w:t xml:space="preserve">implement such an aggressive strategy </w:t>
-      </w:r>
-      <w:r>
-        <w:t>in this case as our problem does not require full assembly</w:t>
-      </w:r>
-      <w:r>
-        <w:t>, only the construction of 1 contig that contains our query sequence.</w:t>
-      </w:r>
-      <w:r>
-        <w:t xml:space="preserve"> In the case of a kmer size of 22, there are 602,446 nodes in our graph. </w:t>
-      </w:r>
-      <w:r>
-        <w:t xml:space="preserve">The final longest contig assembled from that </w:t>
-      </w:r>
-      <w:r>
-        <w:t xml:space="preserve">graph containing the query sequence was only TODO: </w:t>
-      </w:r>
-      <w:r>
-        <w:rPr>
-          <w:highlight w:val="yellow"/>
-        </w:rPr>
-        <w:t>907</w:t>
+        <w:t xml:space="preserve">The program in its current form does not allow for “N” in the reads or query sequence, nor does it </w:t>
+      </w:r>
+      <w:r>
+        <w:t xml:space="preserve">possess </w:t>
+      </w:r>
+      <w:r>
+        <w:t xml:space="preserve">heuristic matching </w:t>
+      </w:r>
+      <w:r>
+        <w:t xml:space="preserve">capabilities that are implemented in programs such as BLAST. However, incorporation of </w:t>
+      </w:r>
+      <w:r>
+        <w:t xml:space="preserve">fuzzy matching with “N” </w:t>
+      </w:r>
+      <w:r>
+        <w:t xml:space="preserve">in the query sequence is perhaps one of the most </w:t>
+      </w:r>
+      <w:r>
+        <w:t xml:space="preserve">ergonomic and important user </w:t>
+      </w:r>
+      <w:r>
+        <w:t xml:space="preserve">features that could be added to future versions of this program. </w:t>
+      </w:r>
+      <w:r>
+        <w:t>Anecdotally</w:t>
+      </w:r>
+      <w:r>
+        <w:t xml:space="preserve">, people rarely </w:t>
+      </w:r>
+      <w:r>
+        <w:t xml:space="preserve">know </w:t>
+      </w:r>
+      <w:r>
+        <w:rPr>
+          <w:i/>
+          <w:iCs/>
+        </w:rPr>
+        <w:t xml:space="preserve">exactly </w:t>
+      </w:r>
+      <w:r>
+        <w:t>what to search for (I know I did</w:t>
       </w:r>
       <w:r>
         <w:t xml:space="preserve"> </w:t>
       </w:r>
       <w:r>
-        <w:t xml:space="preserve">base pairs long, meaning that </w:t>
-      </w:r>
-      <w:r>
-        <w:t xml:space="preserve">at most </w:t>
-      </w:r>
-      <w:r>
-        <w:t xml:space="preserve">only </w:t>
-      </w:r>
-      <w:r>
-        <w:t>0.15% of the nodes in the graph are actually used</w:t>
-      </w:r>
-      <w:r>
-        <w:t xml:space="preserve"> </w:t>
-      </w:r>
-      <w:r>
-        <w:t>to find the final solution.</w:t>
-      </w:r>
-      <w:r>
-        <w:t xml:space="preserve"> </w:t>
-      </w:r>
-      <w:r>
-        <w:t>Therefore, th</w:t>
-      </w:r>
-      <w:r>
-        <w:t>is</w:t>
-      </w:r>
-      <w:r>
-        <w:t xml:space="preserve"> tradeoff </w:t>
-      </w:r>
-      <w:r>
-        <w:t xml:space="preserve">by reducing </w:t>
-      </w:r>
-      <w:r>
-        <w:t xml:space="preserve">robustness of the error correction algorithm </w:t>
-      </w:r>
-      <w:r>
-        <w:t xml:space="preserve">in favor of greater </w:t>
-      </w:r>
-      <w:r>
-        <w:t xml:space="preserve">computational efficiency of the downstream steps </w:t>
-      </w:r>
-      <w:r>
-        <w:t xml:space="preserve">is appropriate for this specific problem. </w:t>
+        <w:t>n</w:t>
+      </w:r>
+      <w:r>
+        <w:t>o</w:t>
+      </w:r>
+      <w:r>
+        <w:t>t the last time I typed into Google)</w:t>
+      </w:r>
+      <w:r>
+        <w:t xml:space="preserve"> and restricting to exact matches only </w:t>
+      </w:r>
+      <w:r>
+        <w:t xml:space="preserve">could render this program in some contexts. </w:t>
+      </w:r>
+      <w:r>
+        <w:t xml:space="preserve">Future work would </w:t>
+      </w:r>
+      <w:r>
+        <w:t xml:space="preserve">include a </w:t>
+      </w:r>
+      <w:r>
+        <w:t xml:space="preserve">sort of </w:t>
+      </w:r>
+      <w:r>
+        <w:t xml:space="preserve">dynamic programming algorithm </w:t>
+      </w:r>
+      <w:r>
+        <w:t xml:space="preserve">that could </w:t>
+      </w:r>
+      <w:r>
+        <w:t>score a query kmer with nodes within our DBG</w:t>
+      </w:r>
+      <w:r>
+        <w:t xml:space="preserve"> and return top matches</w:t>
+      </w:r>
+      <w:r>
+        <w:t xml:space="preserve"> at each step. </w:t>
+      </w:r>
+      <w:r>
+        <w:t xml:space="preserve">This could potentially greatly change the solving procedure if the “N” positions were towards the </w:t>
+      </w:r>
+      <w:r>
+        <w:t xml:space="preserve">ends of the query sequence, or </w:t>
+      </w:r>
+      <w:r>
+        <w:t>would not change the solving procedure at all if the “</w:t>
+      </w:r>
+      <w:proofErr w:type="gramStart"/>
+      <w:r>
+        <w:t>N”s</w:t>
+      </w:r>
+      <w:proofErr w:type="gramEnd"/>
+      <w:r>
+        <w:t xml:space="preserve"> are all further than kmer size away from the ends of the query.</w:t>
+      </w:r>
+      <w:r>
+        <w:t xml:space="preserve"> Either way, the additional handling of “N” in the query sequence and reads could greatly improve the functionality of this program.</w:t>
       </w:r>
     </w:p>
     <w:p>
@@ -5001,7 +5286,34 @@
           <w:rFonts w:ascii="Calibri" w:hAnsi="Calibri" w:cs="Calibri"/>
         </w:rPr>
         <w:tab/>
-        <w:t xml:space="preserve">Behjati, S. &amp; Tarpey, P. S. What is next generation sequencing? </w:t>
+      </w:r>
+      <w:proofErr w:type="spellStart"/>
+      <w:r>
+        <w:rPr>
+          <w:rFonts w:ascii="Calibri" w:hAnsi="Calibri" w:cs="Calibri"/>
+        </w:rPr>
+        <w:t>Behjati</w:t>
+      </w:r>
+      <w:proofErr w:type="spellEnd"/>
+      <w:r>
+        <w:rPr>
+          <w:rFonts w:ascii="Calibri" w:hAnsi="Calibri" w:cs="Calibri"/>
+        </w:rPr>
+        <w:t xml:space="preserve">, S. &amp; </w:t>
+      </w:r>
+      <w:proofErr w:type="spellStart"/>
+      <w:r>
+        <w:rPr>
+          <w:rFonts w:ascii="Calibri" w:hAnsi="Calibri" w:cs="Calibri"/>
+        </w:rPr>
+        <w:t>Tarpey</w:t>
+      </w:r>
+      <w:proofErr w:type="spellEnd"/>
+      <w:r>
+        <w:rPr>
+          <w:rFonts w:ascii="Calibri" w:hAnsi="Calibri" w:cs="Calibri"/>
+        </w:rPr>
+        <w:t xml:space="preserve">, P. S. What is next generation sequencing? </w:t>
       </w:r>
       <w:r>
         <w:rPr>
@@ -5009,7 +5321,25 @@
           <w:i/>
           <w:iCs/>
         </w:rPr>
-        <w:t>Arch Dis Child Educ Pract Ed</w:t>
+        <w:t xml:space="preserve">Arch Dis Child Educ </w:t>
+      </w:r>
+      <w:proofErr w:type="spellStart"/>
+      <w:r>
+        <w:rPr>
+          <w:rFonts w:ascii="Calibri" w:hAnsi="Calibri" w:cs="Calibri"/>
+          <w:i/>
+          <w:iCs/>
+        </w:rPr>
+        <w:t>Pract</w:t>
+      </w:r>
+      <w:proofErr w:type="spellEnd"/>
+      <w:r>
+        <w:rPr>
+          <w:rFonts w:ascii="Calibri" w:hAnsi="Calibri" w:cs="Calibri"/>
+          <w:i/>
+          <w:iCs/>
+        </w:rPr>
+        <w:t xml:space="preserve"> Ed</w:t>
       </w:r>
       <w:r>
         <w:rPr>
@@ -5050,7 +5380,34 @@
           <w:rFonts w:ascii="Calibri" w:hAnsi="Calibri" w:cs="Calibri"/>
         </w:rPr>
         <w:tab/>
-        <w:t xml:space="preserve">Pevzner, P. A., Tang, H. &amp; Waterman, M. S. An Eulerian path approach to DNA fragment assembly. </w:t>
+      </w:r>
+      <w:proofErr w:type="spellStart"/>
+      <w:r>
+        <w:rPr>
+          <w:rFonts w:ascii="Calibri" w:hAnsi="Calibri" w:cs="Calibri"/>
+        </w:rPr>
+        <w:t>Pevzner</w:t>
+      </w:r>
+      <w:proofErr w:type="spellEnd"/>
+      <w:r>
+        <w:rPr>
+          <w:rFonts w:ascii="Calibri" w:hAnsi="Calibri" w:cs="Calibri"/>
+        </w:rPr>
+        <w:t xml:space="preserve">, P. A., Tang, H. &amp; Waterman, M. S. </w:t>
+      </w:r>
+      <w:proofErr w:type="gramStart"/>
+      <w:r>
+        <w:rPr>
+          <w:rFonts w:ascii="Calibri" w:hAnsi="Calibri" w:cs="Calibri"/>
+        </w:rPr>
+        <w:t>An</w:t>
+      </w:r>
+      <w:proofErr w:type="gramEnd"/>
+      <w:r>
+        <w:rPr>
+          <w:rFonts w:ascii="Calibri" w:hAnsi="Calibri" w:cs="Calibri"/>
+        </w:rPr>
+        <w:t xml:space="preserve"> Eulerian path approach to DNA fragment assembly. </w:t>
       </w:r>
       <w:r>
         <w:rPr>
@@ -5099,7 +5456,35 @@
           <w:rFonts w:ascii="Calibri" w:hAnsi="Calibri" w:cs="Calibri"/>
         </w:rPr>
         <w:tab/>
-        <w:t xml:space="preserve">Fleury, P.-H. Deux problèmes de Géométrie de situation. </w:t>
+        <w:t xml:space="preserve">Fleury, P.-H. Deux </w:t>
+      </w:r>
+      <w:proofErr w:type="spellStart"/>
+      <w:r>
+        <w:rPr>
+          <w:rFonts w:ascii="Calibri" w:hAnsi="Calibri" w:cs="Calibri"/>
+        </w:rPr>
+        <w:t>problèmes</w:t>
+      </w:r>
+      <w:proofErr w:type="spellEnd"/>
+      <w:r>
+        <w:rPr>
+          <w:rFonts w:ascii="Calibri" w:hAnsi="Calibri" w:cs="Calibri"/>
+        </w:rPr>
+        <w:t xml:space="preserve"> de </w:t>
+      </w:r>
+      <w:proofErr w:type="spellStart"/>
+      <w:r>
+        <w:rPr>
+          <w:rFonts w:ascii="Calibri" w:hAnsi="Calibri" w:cs="Calibri"/>
+        </w:rPr>
+        <w:t>Géométrie</w:t>
+      </w:r>
+      <w:proofErr w:type="spellEnd"/>
+      <w:r>
+        <w:rPr>
+          <w:rFonts w:ascii="Calibri" w:hAnsi="Calibri" w:cs="Calibri"/>
+        </w:rPr>
+        <w:t xml:space="preserve"> de situation. </w:t>
       </w:r>
       <w:r>
         <w:rPr>
@@ -5107,7 +5492,43 @@
           <w:i/>
           <w:iCs/>
         </w:rPr>
-        <w:t>Journal de mathématiques élémentaires, 2nd ser. (in French)</w:t>
+        <w:t xml:space="preserve">Journal de </w:t>
+      </w:r>
+      <w:proofErr w:type="spellStart"/>
+      <w:r>
+        <w:rPr>
+          <w:rFonts w:ascii="Calibri" w:hAnsi="Calibri" w:cs="Calibri"/>
+          <w:i/>
+          <w:iCs/>
+        </w:rPr>
+        <w:t>mathématiques</w:t>
+      </w:r>
+      <w:proofErr w:type="spellEnd"/>
+      <w:r>
+        <w:rPr>
+          <w:rFonts w:ascii="Calibri" w:hAnsi="Calibri" w:cs="Calibri"/>
+          <w:i/>
+          <w:iCs/>
+        </w:rPr>
+        <w:t xml:space="preserve"> </w:t>
+      </w:r>
+      <w:proofErr w:type="spellStart"/>
+      <w:r>
+        <w:rPr>
+          <w:rFonts w:ascii="Calibri" w:hAnsi="Calibri" w:cs="Calibri"/>
+          <w:i/>
+          <w:iCs/>
+        </w:rPr>
+        <w:t>élémentaires</w:t>
+      </w:r>
+      <w:proofErr w:type="spellEnd"/>
+      <w:r>
+        <w:rPr>
+          <w:rFonts w:ascii="Calibri" w:hAnsi="Calibri" w:cs="Calibri"/>
+          <w:i/>
+          <w:iCs/>
+        </w:rPr>
+        <w:t>, 2nd ser. (in French)</w:t>
       </w:r>
       <w:r>
         <w:rPr>
@@ -5148,7 +5569,21 @@
           <w:rFonts w:ascii="Calibri" w:hAnsi="Calibri" w:cs="Calibri"/>
         </w:rPr>
         <w:tab/>
-        <w:t>Langmead, B. De Bruijn Graph assembly.</w:t>
+        <w:t xml:space="preserve">Bray, T. </w:t>
+      </w:r>
+      <w:r>
+        <w:rPr>
+          <w:rFonts w:ascii="Calibri" w:hAnsi="Calibri" w:cs="Calibri"/>
+          <w:i/>
+          <w:iCs/>
+        </w:rPr>
+        <w:t>The JavaScript Object Notation (JSON) Data Interchange Format</w:t>
+      </w:r>
+      <w:r>
+        <w:rPr>
+          <w:rFonts w:ascii="Calibri" w:hAnsi="Calibri" w:cs="Calibri"/>
+        </w:rPr>
+        <w:t>. RFC7159 https://www.rfc-editor.org/info/rfc7159 (2014) doi:10.17487/rfc7159.</w:t>
       </w:r>
     </w:p>
     <w:p>
@@ -5169,7 +5604,7 @@
           <w:rFonts w:ascii="Calibri" w:hAnsi="Calibri" w:cs="Calibri"/>
         </w:rPr>
         <w:tab/>
-        <w:t xml:space="preserve">Compeau, P. E. C., Pevzner, P. A. &amp; Tesler, G. How to apply de Bruijn graphs to genome assembly. </w:t>
+        <w:t xml:space="preserve">Rossum, G. </w:t>
       </w:r>
       <w:r>
         <w:rPr>
@@ -5177,27 +5612,13 @@
           <w:i/>
           <w:iCs/>
         </w:rPr>
-        <w:t>Nat Biotechnol</w:t>
-      </w:r>
-      <w:r>
-        <w:rPr>
-          <w:rFonts w:ascii="Calibri" w:hAnsi="Calibri" w:cs="Calibri"/>
-        </w:rPr>
-        <w:t xml:space="preserve"> </w:t>
-      </w:r>
-      <w:r>
-        <w:rPr>
-          <w:rFonts w:ascii="Calibri" w:hAnsi="Calibri" w:cs="Calibri"/>
-          <w:b/>
-          <w:bCs/>
-        </w:rPr>
-        <w:t>29</w:t>
-      </w:r>
-      <w:r>
-        <w:rPr>
-          <w:rFonts w:ascii="Calibri" w:hAnsi="Calibri" w:cs="Calibri"/>
-        </w:rPr>
-        <w:t>, 987–991 (2011).</w:t>
+        <w:t>Python Library Reference</w:t>
+      </w:r>
+      <w:r>
+        <w:rPr>
+          <w:rFonts w:ascii="Calibri" w:hAnsi="Calibri" w:cs="Calibri"/>
+        </w:rPr>
+        <w:t>. (1995).</w:t>
       </w:r>
     </w:p>
     <w:p>
@@ -5218,7 +5639,69 @@
           <w:rFonts w:ascii="Calibri" w:hAnsi="Calibri" w:cs="Calibri"/>
         </w:rPr>
         <w:tab/>
-        <w:t xml:space="preserve">Bankevich, A. </w:t>
+        <w:t>Langmead, B. De Bruijn Graph assembly.</w:t>
+      </w:r>
+    </w:p>
+    <w:p>
+      <w:pPr>
+        <w:pStyle w:val="Bibliography"/>
+        <w:rPr>
+          <w:rFonts w:ascii="Calibri" w:hAnsi="Calibri" w:cs="Calibri"/>
+        </w:rPr>
+      </w:pPr>
+      <w:r>
+        <w:rPr>
+          <w:rFonts w:ascii="Calibri" w:hAnsi="Calibri" w:cs="Calibri"/>
+        </w:rPr>
+        <w:t>8.</w:t>
+      </w:r>
+      <w:r>
+        <w:rPr>
+          <w:rFonts w:ascii="Calibri" w:hAnsi="Calibri" w:cs="Calibri"/>
+        </w:rPr>
+        <w:tab/>
+      </w:r>
+      <w:proofErr w:type="spellStart"/>
+      <w:r>
+        <w:rPr>
+          <w:rFonts w:ascii="Calibri" w:hAnsi="Calibri" w:cs="Calibri"/>
+        </w:rPr>
+        <w:t>Compeau</w:t>
+      </w:r>
+      <w:proofErr w:type="spellEnd"/>
+      <w:r>
+        <w:rPr>
+          <w:rFonts w:ascii="Calibri" w:hAnsi="Calibri" w:cs="Calibri"/>
+        </w:rPr>
+        <w:t xml:space="preserve">, P. E. C., </w:t>
+      </w:r>
+      <w:proofErr w:type="spellStart"/>
+      <w:r>
+        <w:rPr>
+          <w:rFonts w:ascii="Calibri" w:hAnsi="Calibri" w:cs="Calibri"/>
+        </w:rPr>
+        <w:t>Pevzner</w:t>
+      </w:r>
+      <w:proofErr w:type="spellEnd"/>
+      <w:r>
+        <w:rPr>
+          <w:rFonts w:ascii="Calibri" w:hAnsi="Calibri" w:cs="Calibri"/>
+        </w:rPr>
+        <w:t xml:space="preserve">, P. A. &amp; </w:t>
+      </w:r>
+      <w:proofErr w:type="spellStart"/>
+      <w:r>
+        <w:rPr>
+          <w:rFonts w:ascii="Calibri" w:hAnsi="Calibri" w:cs="Calibri"/>
+        </w:rPr>
+        <w:t>Tesler</w:t>
+      </w:r>
+      <w:proofErr w:type="spellEnd"/>
+      <w:r>
+        <w:rPr>
+          <w:rFonts w:ascii="Calibri" w:hAnsi="Calibri" w:cs="Calibri"/>
+        </w:rPr>
+        <w:t xml:space="preserve">, G. How to apply de Bruijn graphs to genome assembly. </w:t>
       </w:r>
       <w:r>
         <w:rPr>
@@ -5226,22 +5709,18 @@
           <w:i/>
           <w:iCs/>
         </w:rPr>
-        <w:t>et al.</w:t>
-      </w:r>
-      <w:r>
-        <w:rPr>
-          <w:rFonts w:ascii="Calibri" w:hAnsi="Calibri" w:cs="Calibri"/>
-        </w:rPr>
-        <w:t xml:space="preserve"> SPAdes: a new genome assembly algorithm and its applications to single-cell sequencing. </w:t>
-      </w:r>
+        <w:t xml:space="preserve">Nat </w:t>
+      </w:r>
+      <w:proofErr w:type="spellStart"/>
       <w:r>
         <w:rPr>
           <w:rFonts w:ascii="Calibri" w:hAnsi="Calibri" w:cs="Calibri"/>
           <w:i/>
           <w:iCs/>
         </w:rPr>
-        <w:t>J Comput Biol</w:t>
-      </w:r>
+        <w:t>Biotechnol</w:t>
+      </w:r>
+      <w:proofErr w:type="spellEnd"/>
       <w:r>
         <w:rPr>
           <w:rFonts w:ascii="Calibri" w:hAnsi="Calibri" w:cs="Calibri"/>
@@ -5254,6 +5733,114 @@
           <w:b/>
           <w:bCs/>
         </w:rPr>
+        <w:t>29</w:t>
+      </w:r>
+      <w:r>
+        <w:rPr>
+          <w:rFonts w:ascii="Calibri" w:hAnsi="Calibri" w:cs="Calibri"/>
+        </w:rPr>
+        <w:t>, 987–991 (2011).</w:t>
+      </w:r>
+    </w:p>
+    <w:p>
+      <w:pPr>
+        <w:pStyle w:val="Bibliography"/>
+        <w:rPr>
+          <w:rFonts w:ascii="Calibri" w:hAnsi="Calibri" w:cs="Calibri"/>
+        </w:rPr>
+      </w:pPr>
+      <w:r>
+        <w:rPr>
+          <w:rFonts w:ascii="Calibri" w:hAnsi="Calibri" w:cs="Calibri"/>
+        </w:rPr>
+        <w:t>9.</w:t>
+      </w:r>
+      <w:r>
+        <w:rPr>
+          <w:rFonts w:ascii="Calibri" w:hAnsi="Calibri" w:cs="Calibri"/>
+        </w:rPr>
+        <w:tab/>
+      </w:r>
+      <w:proofErr w:type="spellStart"/>
+      <w:r>
+        <w:rPr>
+          <w:rFonts w:ascii="Calibri" w:hAnsi="Calibri" w:cs="Calibri"/>
+        </w:rPr>
+        <w:t>Bankevich</w:t>
+      </w:r>
+      <w:proofErr w:type="spellEnd"/>
+      <w:r>
+        <w:rPr>
+          <w:rFonts w:ascii="Calibri" w:hAnsi="Calibri" w:cs="Calibri"/>
+        </w:rPr>
+        <w:t xml:space="preserve">, A. </w:t>
+      </w:r>
+      <w:r>
+        <w:rPr>
+          <w:rFonts w:ascii="Calibri" w:hAnsi="Calibri" w:cs="Calibri"/>
+          <w:i/>
+          <w:iCs/>
+        </w:rPr>
+        <w:t>et al.</w:t>
+      </w:r>
+      <w:r>
+        <w:rPr>
+          <w:rFonts w:ascii="Calibri" w:hAnsi="Calibri" w:cs="Calibri"/>
+        </w:rPr>
+        <w:t xml:space="preserve"> </w:t>
+      </w:r>
+      <w:proofErr w:type="spellStart"/>
+      <w:r>
+        <w:rPr>
+          <w:rFonts w:ascii="Calibri" w:hAnsi="Calibri" w:cs="Calibri"/>
+        </w:rPr>
+        <w:t>SPAdes</w:t>
+      </w:r>
+      <w:proofErr w:type="spellEnd"/>
+      <w:r>
+        <w:rPr>
+          <w:rFonts w:ascii="Calibri" w:hAnsi="Calibri" w:cs="Calibri"/>
+        </w:rPr>
+        <w:t xml:space="preserve">: a new genome assembly algorithm and its applications to single-cell sequencing. </w:t>
+      </w:r>
+      <w:r>
+        <w:rPr>
+          <w:rFonts w:ascii="Calibri" w:hAnsi="Calibri" w:cs="Calibri"/>
+          <w:i/>
+          <w:iCs/>
+        </w:rPr>
+        <w:t xml:space="preserve">J </w:t>
+      </w:r>
+      <w:proofErr w:type="spellStart"/>
+      <w:r>
+        <w:rPr>
+          <w:rFonts w:ascii="Calibri" w:hAnsi="Calibri" w:cs="Calibri"/>
+          <w:i/>
+          <w:iCs/>
+        </w:rPr>
+        <w:t>Comput</w:t>
+      </w:r>
+      <w:proofErr w:type="spellEnd"/>
+      <w:r>
+        <w:rPr>
+          <w:rFonts w:ascii="Calibri" w:hAnsi="Calibri" w:cs="Calibri"/>
+          <w:i/>
+          <w:iCs/>
+        </w:rPr>
+        <w:t xml:space="preserve"> Biol</w:t>
+      </w:r>
+      <w:r>
+        <w:rPr>
+          <w:rFonts w:ascii="Calibri" w:hAnsi="Calibri" w:cs="Calibri"/>
+        </w:rPr>
+        <w:t xml:space="preserve"> </w:t>
+      </w:r>
+      <w:r>
+        <w:rPr>
+          <w:rFonts w:ascii="Calibri" w:hAnsi="Calibri" w:cs="Calibri"/>
+          <w:b/>
+          <w:bCs/>
+        </w:rPr>
         <w:t>19</w:t>
       </w:r>
       <w:r>
@@ -5261,6 +5848,68 @@
           <w:rFonts w:ascii="Calibri" w:hAnsi="Calibri" w:cs="Calibri"/>
         </w:rPr>
         <w:t>, 455–477 (2012).</w:t>
+      </w:r>
+    </w:p>
+    <w:p>
+      <w:pPr>
+        <w:pStyle w:val="Bibliography"/>
+        <w:rPr>
+          <w:rFonts w:ascii="Calibri" w:hAnsi="Calibri" w:cs="Calibri"/>
+        </w:rPr>
+      </w:pPr>
+      <w:r>
+        <w:rPr>
+          <w:rFonts w:ascii="Calibri" w:hAnsi="Calibri" w:cs="Calibri"/>
+        </w:rPr>
+        <w:t>10.</w:t>
+      </w:r>
+      <w:r>
+        <w:rPr>
+          <w:rFonts w:ascii="Calibri" w:hAnsi="Calibri" w:cs="Calibri"/>
+        </w:rPr>
+        <w:tab/>
+      </w:r>
+      <w:proofErr w:type="spellStart"/>
+      <w:r>
+        <w:rPr>
+          <w:rFonts w:ascii="Calibri" w:hAnsi="Calibri" w:cs="Calibri"/>
+        </w:rPr>
+        <w:t>Zerbino</w:t>
+      </w:r>
+      <w:proofErr w:type="spellEnd"/>
+      <w:r>
+        <w:rPr>
+          <w:rFonts w:ascii="Calibri" w:hAnsi="Calibri" w:cs="Calibri"/>
+        </w:rPr>
+        <w:t xml:space="preserve">, D. R. &amp; Birney, E. Velvet: algorithms for de novo short read assembly using de Bruijn graphs. </w:t>
+      </w:r>
+      <w:r>
+        <w:rPr>
+          <w:rFonts w:ascii="Calibri" w:hAnsi="Calibri" w:cs="Calibri"/>
+          <w:i/>
+          <w:iCs/>
+        </w:rPr>
+        <w:t>Genome Res</w:t>
+      </w:r>
+      <w:r>
+        <w:rPr>
+          <w:rFonts w:ascii="Calibri" w:hAnsi="Calibri" w:cs="Calibri"/>
+        </w:rPr>
+        <w:t xml:space="preserve"> </w:t>
+      </w:r>
+      <w:r>
+        <w:rPr>
+          <w:rFonts w:ascii="Calibri" w:hAnsi="Calibri" w:cs="Calibri"/>
+          <w:b/>
+          <w:bCs/>
+        </w:rPr>
+        <w:t>18</w:t>
+      </w:r>
+      <w:r>
+        <w:rPr>
+          <w:rFonts w:ascii="Calibri" w:hAnsi="Calibri" w:cs="Calibri"/>
+        </w:rPr>
+        <w:t>, 821–829 (2008).</w:t>
       </w:r>
     </w:p>
     <w:p>

</xml_diff>